<commit_message>
Vezetési karton beillesztése a dokumentációba
</commit_message>
<xml_diff>
--- a/Dokumentáció/ForgalmiNapló_Terv.docx
+++ b/Dokumentáció/ForgalmiNapló_Terv.docx
@@ -103,27 +103,63 @@
           <w:sz w:val="24"/>
           <w:szCs w:val="24"/>
         </w:rPr>
-        <w:t>Visual Studio Code</w:t>
-      </w:r>
-    </w:p>
-    <w:p>
-      <w:pPr>
-        <w:rPr>
-          <w:b/>
-          <w:sz w:val="24"/>
-          <w:szCs w:val="24"/>
-          <w:u w:val="single"/>
-        </w:rPr>
-      </w:pPr>
-      <w:r>
-        <w:rPr>
-          <w:b/>
-          <w:sz w:val="24"/>
-          <w:szCs w:val="24"/>
-          <w:u w:val="single"/>
-        </w:rPr>
-        <w:t>Fejlesztési környezetek</w:t>
-      </w:r>
+        <w:t xml:space="preserve">Visual </w:t>
+      </w:r>
+      <w:proofErr w:type="spellStart"/>
+      <w:r>
+        <w:rPr>
+          <w:sz w:val="24"/>
+          <w:szCs w:val="24"/>
+        </w:rPr>
+        <w:t>Studio</w:t>
+      </w:r>
+      <w:proofErr w:type="spellEnd"/>
+      <w:r>
+        <w:rPr>
+          <w:sz w:val="24"/>
+          <w:szCs w:val="24"/>
+        </w:rPr>
+        <w:t xml:space="preserve"> </w:t>
+      </w:r>
+      <w:proofErr w:type="spellStart"/>
+      <w:r>
+        <w:rPr>
+          <w:sz w:val="24"/>
+          <w:szCs w:val="24"/>
+        </w:rPr>
+        <w:t>Code</w:t>
+      </w:r>
+      <w:proofErr w:type="spellEnd"/>
+    </w:p>
+    <w:p>
+      <w:pPr>
+        <w:rPr>
+          <w:b/>
+          <w:sz w:val="24"/>
+          <w:szCs w:val="24"/>
+          <w:u w:val="single"/>
+        </w:rPr>
+      </w:pPr>
+      <w:r>
+        <w:rPr>
+          <w:b/>
+          <w:sz w:val="24"/>
+          <w:szCs w:val="24"/>
+          <w:u w:val="single"/>
+        </w:rPr>
+        <w:t xml:space="preserve">Fejlesztési </w:t>
+      </w:r>
+      <w:proofErr w:type="spellStart"/>
+      <w:r>
+        <w:rPr>
+          <w:b/>
+          <w:sz w:val="24"/>
+          <w:szCs w:val="24"/>
+          <w:u w:val="single"/>
+        </w:rPr>
+        <w:t>környezetek</w:t>
+      </w:r>
+      <w:proofErr w:type="spellEnd"/>
     </w:p>
     <w:p>
       <w:pPr>
@@ -157,6 +193,7 @@
           <w:szCs w:val="24"/>
         </w:rPr>
       </w:pPr>
+      <w:proofErr w:type="spellStart"/>
       <w:r>
         <w:rPr>
           <w:sz w:val="24"/>
@@ -164,6 +201,7 @@
         </w:rPr>
         <w:t>NodeJS</w:t>
       </w:r>
+      <w:proofErr w:type="spellEnd"/>
     </w:p>
     <w:p>
       <w:pPr>
@@ -177,6 +215,7 @@
           <w:szCs w:val="24"/>
         </w:rPr>
       </w:pPr>
+      <w:proofErr w:type="spellStart"/>
       <w:r>
         <w:rPr>
           <w:sz w:val="24"/>
@@ -184,6 +223,7 @@
         </w:rPr>
         <w:t>MySQL</w:t>
       </w:r>
+      <w:proofErr w:type="spellEnd"/>
     </w:p>
     <w:p>
       <w:pPr>
@@ -231,7 +271,23 @@
           <w:sz w:val="24"/>
           <w:szCs w:val="24"/>
         </w:rPr>
-        <w:t xml:space="preserve"> szükséges forgalmi órákat, lehetőséget ad online időpontfoglalásra vezetéshez, az oktatók által megadott időpontok alapján, ezzel leegyszerűsítve a tanuló és az oktató közti kommunikációt. Nyomon lehet követni a haladást, vezetett ill. fizetett órák</w:t>
+        <w:t xml:space="preserve"> szükséges forgalmi órákat, lehetőséget ad online időpontfoglalásra vezetéshez, az oktatók által megadott időpontok alapján, ezzel leegyszerűsítve a tanuló és az oktató közti kommunikációt. Nyomon lehet követni a haladást, </w:t>
+      </w:r>
+      <w:proofErr w:type="gramStart"/>
+      <w:r>
+        <w:rPr>
+          <w:sz w:val="24"/>
+          <w:szCs w:val="24"/>
+        </w:rPr>
+        <w:t>vezetett</w:t>
+      </w:r>
+      <w:proofErr w:type="gramEnd"/>
+      <w:r>
+        <w:rPr>
+          <w:sz w:val="24"/>
+          <w:szCs w:val="24"/>
+        </w:rPr>
+        <w:t xml:space="preserve"> ill. fizetett órák</w:t>
       </w:r>
       <w:r>
         <w:rPr>
@@ -328,7 +384,39 @@
           <w:sz w:val="24"/>
           <w:szCs w:val="24"/>
         </w:rPr>
-        <w:t>, akik autós iskolánként adni fognak egy-egy admin fiókot előre beregisztrálva minden autós iskola számára. A regisztrációs felületben a felhasználóknak meg kell adniuk a nevüket, e-mail címüket, jelszavukat kétszer,</w:t>
+        <w:t xml:space="preserve">, akik autós iskolánként adni fognak egy-egy </w:t>
+      </w:r>
+      <w:proofErr w:type="spellStart"/>
+      <w:r>
+        <w:rPr>
+          <w:sz w:val="24"/>
+          <w:szCs w:val="24"/>
+        </w:rPr>
+        <w:t>admin</w:t>
+      </w:r>
+      <w:proofErr w:type="spellEnd"/>
+      <w:r>
+        <w:rPr>
+          <w:sz w:val="24"/>
+          <w:szCs w:val="24"/>
+        </w:rPr>
+        <w:t xml:space="preserve"> fiókot előre beregisztrálva minden autós iskola számára. A regisztrációs felületben a felhasználóknak meg kell adniuk a nevüket, e-mail címüket, </w:t>
+      </w:r>
+      <w:proofErr w:type="spellStart"/>
+      <w:r>
+        <w:rPr>
+          <w:sz w:val="24"/>
+          <w:szCs w:val="24"/>
+        </w:rPr>
+        <w:t>jelszavukat</w:t>
+      </w:r>
+      <w:proofErr w:type="spellEnd"/>
+      <w:r>
+        <w:rPr>
+          <w:sz w:val="24"/>
+          <w:szCs w:val="24"/>
+        </w:rPr>
+        <w:t xml:space="preserve"> kétszer,</w:t>
       </w:r>
       <w:r>
         <w:rPr>
@@ -385,7 +473,23 @@
           <w:sz w:val="24"/>
           <w:szCs w:val="24"/>
         </w:rPr>
-        <w:t>Látja az összes felhasználót (admin, tanár, diák) autós iskolákra bontva</w:t>
+        <w:t>Látja az összes felhasználót (</w:t>
+      </w:r>
+      <w:proofErr w:type="spellStart"/>
+      <w:r>
+        <w:rPr>
+          <w:sz w:val="24"/>
+          <w:szCs w:val="24"/>
+        </w:rPr>
+        <w:t>admin</w:t>
+      </w:r>
+      <w:proofErr w:type="spellEnd"/>
+      <w:r>
+        <w:rPr>
+          <w:sz w:val="24"/>
+          <w:szCs w:val="24"/>
+        </w:rPr>
+        <w:t>, tanár, diák) autós iskolákra bontva</w:t>
       </w:r>
       <w:r>
         <w:rPr>
@@ -448,6 +552,7 @@
           <w:u w:val="single"/>
         </w:rPr>
       </w:pPr>
+      <w:proofErr w:type="spellStart"/>
       <w:r>
         <w:rPr>
           <w:b/>
@@ -458,6 +563,7 @@
         <w:lastRenderedPageBreak/>
         <w:t>Admin</w:t>
       </w:r>
+      <w:proofErr w:type="spellEnd"/>
       <w:r>
         <w:rPr>
           <w:b/>
@@ -483,7 +589,23 @@
           <w:sz w:val="24"/>
           <w:szCs w:val="24"/>
         </w:rPr>
-        <w:t xml:space="preserve">Belépés után az admin a regisztrált felhasználókat tárolt táblát fogja látni. Itt tudja a felhasználókat módosítani, vagy törölni a táblából. </w:t>
+        <w:t xml:space="preserve">Belépés után az </w:t>
+      </w:r>
+      <w:proofErr w:type="spellStart"/>
+      <w:r>
+        <w:rPr>
+          <w:sz w:val="24"/>
+          <w:szCs w:val="24"/>
+        </w:rPr>
+        <w:t>admin</w:t>
+      </w:r>
+      <w:proofErr w:type="spellEnd"/>
+      <w:r>
+        <w:rPr>
+          <w:sz w:val="24"/>
+          <w:szCs w:val="24"/>
+        </w:rPr>
+        <w:t xml:space="preserve"> a regisztrált felhasználókat tárolt táblát fogja látni. Itt tudja a felhasználókat módosítani, vagy törölni a táblából. </w:t>
       </w:r>
     </w:p>
     <w:p>
@@ -497,7 +619,23 @@
           <w:sz w:val="24"/>
           <w:szCs w:val="24"/>
         </w:rPr>
-        <w:t>Egy menün keresztül válthat a különböző funkciók között(Beállítások, Tanárok/Diákok, Kijelentkezés)</w:t>
+        <w:t xml:space="preserve">Egy menün keresztül válthat a különböző funkciók </w:t>
+      </w:r>
+      <w:proofErr w:type="gramStart"/>
+      <w:r>
+        <w:rPr>
+          <w:sz w:val="24"/>
+          <w:szCs w:val="24"/>
+        </w:rPr>
+        <w:t>között(</w:t>
+      </w:r>
+      <w:proofErr w:type="gramEnd"/>
+      <w:r>
+        <w:rPr>
+          <w:sz w:val="24"/>
+          <w:szCs w:val="24"/>
+        </w:rPr>
+        <w:t>Beállítások, Tanárok/Diákok, Kijelentkezés)</w:t>
       </w:r>
     </w:p>
     <w:p>
@@ -544,14 +682,23 @@
           <w:sz w:val="24"/>
           <w:szCs w:val="24"/>
         </w:rPr>
-        <w:t xml:space="preserve">Tanár/Diákok: Megjeleníti az összes tanár és diák felhasználót: </w:t>
-      </w:r>
-      <w:r>
-        <w:rPr>
-          <w:sz w:val="24"/>
-          <w:szCs w:val="24"/>
-        </w:rPr>
-        <w:t>A felhasználó nevére rákattintva, láthatja az adott felhasználó adatait(tanár/diák, név, emailcím, telefonszám, jelszó, hozzá rendelt tanár) , és naptárát.</w:t>
+        <w:t xml:space="preserve">Tanár/Diákok: Megjeleníti az összes tanár és diák felhasználót: A felhasználó nevére rákattintva, láthatja az adott felhasználó </w:t>
+      </w:r>
+      <w:proofErr w:type="gramStart"/>
+      <w:r>
+        <w:rPr>
+          <w:sz w:val="24"/>
+          <w:szCs w:val="24"/>
+        </w:rPr>
+        <w:t>adatait(</w:t>
+      </w:r>
+      <w:proofErr w:type="gramEnd"/>
+      <w:r>
+        <w:rPr>
+          <w:sz w:val="24"/>
+          <w:szCs w:val="24"/>
+        </w:rPr>
+        <w:t>tanár/diák, név, emailcím, telefonszám, jelszó, hozzá rendelt tanár) , és naptárát.</w:t>
       </w:r>
     </w:p>
     <w:p>
@@ -648,7 +795,23 @@
           <w:sz w:val="24"/>
           <w:szCs w:val="24"/>
         </w:rPr>
-        <w:t>Látja a hozzá rendelt diákokat, azoknak az adatait(név, emailcím, telefonszám</w:t>
+        <w:t xml:space="preserve">Látja a hozzá rendelt diákokat, azoknak az </w:t>
+      </w:r>
+      <w:proofErr w:type="gramStart"/>
+      <w:r>
+        <w:rPr>
+          <w:sz w:val="24"/>
+          <w:szCs w:val="24"/>
+        </w:rPr>
+        <w:t>adatait(</w:t>
+      </w:r>
+      <w:proofErr w:type="gramEnd"/>
+      <w:r>
+        <w:rPr>
+          <w:sz w:val="24"/>
+          <w:szCs w:val="24"/>
+        </w:rPr>
+        <w:t>név, emailcím, telefonszám</w:t>
       </w:r>
       <w:r>
         <w:rPr>
@@ -682,14 +845,46 @@
           <w:sz w:val="24"/>
           <w:szCs w:val="24"/>
         </w:rPr>
-        <w:t>Saját naptár menüpont: Itt tudja kiválasztani a számára szabad időpontokat ebből tudnak majd a diákok foglalni</w:t>
-      </w:r>
-      <w:r>
-        <w:rPr>
-          <w:sz w:val="24"/>
-          <w:szCs w:val="24"/>
-        </w:rPr>
-        <w:t>. *Órák kezelése(tanár)</w:t>
+        <w:t xml:space="preserve">Saját naptár menüpont: Itt </w:t>
+      </w:r>
+      <w:proofErr w:type="gramStart"/>
+      <w:r>
+        <w:rPr>
+          <w:sz w:val="24"/>
+          <w:szCs w:val="24"/>
+        </w:rPr>
+        <w:t>tudja</w:t>
+      </w:r>
+      <w:proofErr w:type="gramEnd"/>
+      <w:r>
+        <w:rPr>
+          <w:sz w:val="24"/>
+          <w:szCs w:val="24"/>
+        </w:rPr>
+        <w:t xml:space="preserve"> kiválasztani a számára szabad időpontokat ebből tudnak majd a diákok foglalni</w:t>
+      </w:r>
+      <w:r>
+        <w:rPr>
+          <w:sz w:val="24"/>
+          <w:szCs w:val="24"/>
+        </w:rPr>
+        <w:t xml:space="preserve">. *Órák </w:t>
+      </w:r>
+      <w:proofErr w:type="gramStart"/>
+      <w:r>
+        <w:rPr>
+          <w:sz w:val="24"/>
+          <w:szCs w:val="24"/>
+        </w:rPr>
+        <w:t>kezelése(</w:t>
+      </w:r>
+      <w:proofErr w:type="gramEnd"/>
+      <w:r>
+        <w:rPr>
+          <w:sz w:val="24"/>
+          <w:szCs w:val="24"/>
+        </w:rPr>
+        <w:t>tanár)</w:t>
       </w:r>
     </w:p>
     <w:p>
@@ -718,6 +913,8 @@
         </w:rPr>
         <w:t>, mennyit akar egyhuzamba 1 diákkal maximum vezettetni (1 vagy 2 óra).</w:t>
       </w:r>
+      <w:bookmarkStart w:id="0" w:name="_GoBack"/>
+      <w:bookmarkEnd w:id="0"/>
     </w:p>
     <w:p>
       <w:pPr>
@@ -726,17 +923,83 @@
           <w:ilvl w:val="0"/>
           <w:numId w:val="4"/>
         </w:numPr>
-        <w:rPr>
-          <w:sz w:val="24"/>
-          <w:szCs w:val="24"/>
-        </w:rPr>
-      </w:pPr>
-      <w:r>
-        <w:rPr>
-          <w:sz w:val="24"/>
-          <w:szCs w:val="24"/>
-        </w:rPr>
-        <w:t>???? Vezetés utáni papír</w:t>
+        <w:spacing w:line="720" w:lineRule="auto"/>
+        <w:rPr>
+          <w:sz w:val="24"/>
+          <w:szCs w:val="24"/>
+        </w:rPr>
+      </w:pPr>
+      <w:r>
+        <w:rPr>
+          <w:noProof/>
+          <w:sz w:val="24"/>
+          <w:szCs w:val="24"/>
+          <w:lang w:eastAsia="hu-HU"/>
+        </w:rPr>
+        <w:drawing>
+          <wp:anchor distT="0" distB="0" distL="114300" distR="114300" simplePos="0" relativeHeight="251658240" behindDoc="1" locked="0" layoutInCell="1" allowOverlap="1">
+            <wp:simplePos x="0" y="0"/>
+            <wp:positionH relativeFrom="column">
+              <wp:posOffset>424180</wp:posOffset>
+            </wp:positionH>
+            <wp:positionV relativeFrom="paragraph">
+              <wp:posOffset>200660</wp:posOffset>
+            </wp:positionV>
+            <wp:extent cx="5659755" cy="1603375"/>
+            <wp:effectExtent l="0" t="0" r="0" b="0"/>
+            <wp:wrapTight wrapText="bothSides">
+              <wp:wrapPolygon edited="0">
+                <wp:start x="0" y="0"/>
+                <wp:lineTo x="0" y="21301"/>
+                <wp:lineTo x="21520" y="21301"/>
+                <wp:lineTo x="21520" y="0"/>
+                <wp:lineTo x="0" y="0"/>
+              </wp:wrapPolygon>
+            </wp:wrapTight>
+            <wp:docPr id="2" name="Kép 2"/>
+            <wp:cNvGraphicFramePr>
+              <a:graphicFrameLocks xmlns:a="http://schemas.openxmlformats.org/drawingml/2006/main" noChangeAspect="1"/>
+            </wp:cNvGraphicFramePr>
+            <a:graphic xmlns:a="http://schemas.openxmlformats.org/drawingml/2006/main">
+              <a:graphicData uri="http://schemas.openxmlformats.org/drawingml/2006/picture">
+                <pic:pic xmlns:pic="http://schemas.openxmlformats.org/drawingml/2006/picture">
+                  <pic:nvPicPr>
+                    <pic:cNvPr id="2" name="vezetesi karton.png"/>
+                    <pic:cNvPicPr/>
+                  </pic:nvPicPr>
+                  <pic:blipFill>
+                    <a:blip r:embed="rId5">
+                      <a:extLst>
+                        <a:ext uri="{28A0092B-C50C-407E-A947-70E740481C1C}">
+                          <a14:useLocalDpi xmlns:a14="http://schemas.microsoft.com/office/drawing/2010/main" val="0"/>
+                        </a:ext>
+                      </a:extLst>
+                    </a:blip>
+                    <a:stretch>
+                      <a:fillRect/>
+                    </a:stretch>
+                  </pic:blipFill>
+                  <pic:spPr>
+                    <a:xfrm>
+                      <a:off x="0" y="0"/>
+                      <a:ext cx="5659755" cy="1603375"/>
+                    </a:xfrm>
+                    <a:prstGeom prst="rect">
+                      <a:avLst/>
+                    </a:prstGeom>
+                  </pic:spPr>
+                </pic:pic>
+              </a:graphicData>
+            </a:graphic>
+          </wp:anchor>
+        </w:drawing>
+      </w:r>
+      <w:r>
+        <w:rPr>
+          <w:sz w:val="24"/>
+          <w:szCs w:val="24"/>
+        </w:rPr>
+        <w:t>Vezetési karton</w:t>
       </w:r>
     </w:p>
     <w:p>
@@ -746,6 +1009,7 @@
           <w:ilvl w:val="0"/>
           <w:numId w:val="4"/>
         </w:numPr>
+        <w:spacing w:before="240"/>
         <w:rPr>
           <w:sz w:val="24"/>
           <w:szCs w:val="24"/>
@@ -799,21 +1063,7 @@
           <w:sz w:val="24"/>
           <w:szCs w:val="24"/>
         </w:rPr>
-        <w:t>Egy menün keresztül válthat a különböző</w:t>
-      </w:r>
-      <w:r>
-        <w:rPr>
-          <w:sz w:val="24"/>
-          <w:szCs w:val="24"/>
-        </w:rPr>
-        <w:t xml:space="preserve"> funkciók között (Saját naptár</w:t>
-      </w:r>
-      <w:r>
-        <w:rPr>
-          <w:sz w:val="24"/>
-          <w:szCs w:val="24"/>
-        </w:rPr>
-        <w:t xml:space="preserve">, </w:t>
+        <w:t xml:space="preserve">Egy menün keresztül válthat a különböző funkciók között (Saját naptár, </w:t>
       </w:r>
       <w:r>
         <w:rPr>
@@ -982,7 +1232,39 @@
           <w:sz w:val="24"/>
           <w:szCs w:val="24"/>
         </w:rPr>
-        <w:t>Különböző színek fogják jelölni a szabad időpontokat(zöld), a foglalt időpontokat(piros), a saját időpontokat(sárga), valamint a saját időpontokban a fizetett / fizetetlent.  Azt nem látja hogy ki által foglalt az óra.</w:t>
+        <w:t xml:space="preserve">Különböző színek fogják jelölni a szabad </w:t>
+      </w:r>
+      <w:proofErr w:type="gramStart"/>
+      <w:r>
+        <w:rPr>
+          <w:sz w:val="24"/>
+          <w:szCs w:val="24"/>
+        </w:rPr>
+        <w:t>időpontokat(</w:t>
+      </w:r>
+      <w:proofErr w:type="gramEnd"/>
+      <w:r>
+        <w:rPr>
+          <w:sz w:val="24"/>
+          <w:szCs w:val="24"/>
+        </w:rPr>
+        <w:t xml:space="preserve">zöld), a foglalt időpontokat(piros), a saját időpontokat(sárga), valamint a saját időpontokban a fizetett / fizetetlent.  Azt nem </w:t>
+      </w:r>
+      <w:proofErr w:type="gramStart"/>
+      <w:r>
+        <w:rPr>
+          <w:sz w:val="24"/>
+          <w:szCs w:val="24"/>
+        </w:rPr>
+        <w:t>látja</w:t>
+      </w:r>
+      <w:proofErr w:type="gramEnd"/>
+      <w:r>
+        <w:rPr>
+          <w:sz w:val="24"/>
+          <w:szCs w:val="24"/>
+        </w:rPr>
+        <w:t xml:space="preserve"> hogy ki által foglalt az óra.</w:t>
       </w:r>
     </w:p>
     <w:p>
@@ -1045,7 +1327,39 @@
           <w:sz w:val="24"/>
           <w:szCs w:val="24"/>
         </w:rPr>
-        <w:t>A naptáron belül fogja tudni megadni a számára szabad időpontokat(zöld). Látja a foglalt időpontokat(piros) ki által foglat.</w:t>
+        <w:t xml:space="preserve">A naptáron belül fogja tudni megadni a számára szabad </w:t>
+      </w:r>
+      <w:proofErr w:type="gramStart"/>
+      <w:r>
+        <w:rPr>
+          <w:sz w:val="24"/>
+          <w:szCs w:val="24"/>
+        </w:rPr>
+        <w:t>időpontokat(</w:t>
+      </w:r>
+      <w:proofErr w:type="gramEnd"/>
+      <w:r>
+        <w:rPr>
+          <w:sz w:val="24"/>
+          <w:szCs w:val="24"/>
+        </w:rPr>
+        <w:t xml:space="preserve">zöld). Látja a foglalt </w:t>
+      </w:r>
+      <w:proofErr w:type="gramStart"/>
+      <w:r>
+        <w:rPr>
+          <w:sz w:val="24"/>
+          <w:szCs w:val="24"/>
+        </w:rPr>
+        <w:t>időpontokat(</w:t>
+      </w:r>
+      <w:proofErr w:type="gramEnd"/>
+      <w:r>
+        <w:rPr>
+          <w:sz w:val="24"/>
+          <w:szCs w:val="24"/>
+        </w:rPr>
+        <w:t>piros) ki által foglat.</w:t>
       </w:r>
     </w:p>
     <w:p>
@@ -1119,7 +1433,23 @@
           <w:sz w:val="24"/>
           <w:szCs w:val="24"/>
         </w:rPr>
-        <w:t>, egymás után maximum annyi órát amennyit a tanár megadott</w:t>
+        <w:t xml:space="preserve">, egymás után maximum annyi </w:t>
+      </w:r>
+      <w:proofErr w:type="gramStart"/>
+      <w:r>
+        <w:rPr>
+          <w:sz w:val="24"/>
+          <w:szCs w:val="24"/>
+        </w:rPr>
+        <w:t>órát</w:t>
+      </w:r>
+      <w:proofErr w:type="gramEnd"/>
+      <w:r>
+        <w:rPr>
+          <w:sz w:val="24"/>
+          <w:szCs w:val="24"/>
+        </w:rPr>
+        <w:t xml:space="preserve"> amennyit a tanár megadott</w:t>
       </w:r>
       <w:r>
         <w:rPr>
@@ -1167,7 +1497,23 @@
           <w:sz w:val="24"/>
           <w:szCs w:val="24"/>
         </w:rPr>
-        <w:t xml:space="preserve">A naptár segítségével tudja megadni, hogy számára mettől meddig megvalósítható a vezetés, tól-ig. Ezek között tud kihagyni órákat is ha ott nem megfelelő számára. A tanár által megfelelő </w:t>
+        <w:t xml:space="preserve">A naptár segítségével tudja megadni, hogy számára mettől meddig megvalósítható a vezetés, tól-ig. Ezek között tud kihagyni órákat </w:t>
+      </w:r>
+      <w:proofErr w:type="gramStart"/>
+      <w:r>
+        <w:rPr>
+          <w:sz w:val="24"/>
+          <w:szCs w:val="24"/>
+        </w:rPr>
+        <w:t>is</w:t>
+      </w:r>
+      <w:proofErr w:type="gramEnd"/>
+      <w:r>
+        <w:rPr>
+          <w:sz w:val="24"/>
+          <w:szCs w:val="24"/>
+        </w:rPr>
+        <w:t xml:space="preserve"> ha ott nem megfelelő számára. A tanár által megfelelő </w:t>
       </w:r>
       <w:r>
         <w:rPr>
@@ -1176,8 +1522,6 @@
         </w:rPr>
         <w:t>időintervallum</w:t>
       </w:r>
-      <w:bookmarkStart w:id="0" w:name="_GoBack"/>
-      <w:bookmarkEnd w:id="0"/>
       <w:r>
         <w:rPr>
           <w:sz w:val="24"/>
@@ -1326,7 +1670,7 @@
         <w:rFonts w:ascii="Calibri" w:eastAsiaTheme="minorHAnsi" w:hAnsi="Calibri" w:cs="Calibri" w:hint="default"/>
       </w:rPr>
     </w:lvl>
-    <w:lvl w:ilvl="1" w:tplc="040E0003" w:tentative="1">
+    <w:lvl w:ilvl="1" w:tplc="040E0003">
       <w:start w:val="1"/>
       <w:numFmt w:val="bullet"/>
       <w:lvlText w:val="o"/>
@@ -2061,6 +2405,7 @@
   <w:style w:type="character" w:default="1" w:styleId="Bekezdsalapbettpusa">
     <w:name w:val="Default Paragraph Font"/>
     <w:uiPriority w:val="1"/>
+    <w:semiHidden/>
     <w:unhideWhenUsed/>
   </w:style>
   <w:style w:type="table" w:default="1" w:styleId="Normltblzat">

</xml_diff>

<commit_message>
Dokumentáció részletezése, adatbázis terv feltöltése.
</commit_message>
<xml_diff>
--- a/Dokumentáció/ForgalmiNapló_Terv.docx
+++ b/Dokumentáció/ForgalmiNapló_Terv.docx
@@ -303,6 +303,20 @@
         </w:rPr>
         <w:t xml:space="preserve">. </w:t>
       </w:r>
+      <w:r>
+        <w:rPr>
+          <w:sz w:val="24"/>
+          <w:szCs w:val="24"/>
+        </w:rPr>
+        <w:t xml:space="preserve">Segíti a tanár dolgát </w:t>
+      </w:r>
+      <w:r>
+        <w:rPr>
+          <w:sz w:val="24"/>
+          <w:szCs w:val="24"/>
+        </w:rPr>
+        <w:t>a vezetési karton részleges kitöltésével.</w:t>
+      </w:r>
     </w:p>
     <w:p>
       <w:pPr>
@@ -336,231 +350,121 @@
           <w:sz w:val="24"/>
           <w:szCs w:val="24"/>
         </w:rPr>
-        <w:t>Ahogyan a weboldalra lépünk a felhasználó a belépési felületet fogja látni először, ahol lehetősége van az e-mail címe valamint a jelszava beírásával, a Belépés gombra kattintva belépni a Forgalmi napló rendszerébe, amennyiben viszont nincsen még felhasználói fiókra regisztrálva, a regisztráció gombra kattintva teheti meg azt.</w:t>
-      </w:r>
-    </w:p>
-    <w:p>
-      <w:pPr>
-        <w:rPr>
-          <w:b/>
-          <w:sz w:val="24"/>
-          <w:szCs w:val="24"/>
-          <w:u w:val="single"/>
-        </w:rPr>
-      </w:pPr>
-      <w:r>
-        <w:rPr>
-          <w:b/>
-          <w:sz w:val="24"/>
-          <w:szCs w:val="24"/>
-          <w:u w:val="single"/>
-        </w:rPr>
-        <w:t>Regisztrációs felület</w:t>
-      </w:r>
-    </w:p>
-    <w:p>
-      <w:pPr>
-        <w:rPr>
-          <w:sz w:val="24"/>
-          <w:szCs w:val="24"/>
-        </w:rPr>
-      </w:pPr>
-      <w:r>
-        <w:rPr>
-          <w:sz w:val="24"/>
-          <w:szCs w:val="24"/>
-        </w:rPr>
-        <w:t xml:space="preserve">A regisztrációs felület használatára a diákok és tanárok számára lesz szükség. A program fejlesztői lesznek a </w:t>
-      </w:r>
-      <w:r>
-        <w:rPr>
-          <w:sz w:val="24"/>
-          <w:szCs w:val="24"/>
-        </w:rPr>
-        <w:t>program tulajdonosok</w:t>
-      </w:r>
-      <w:r>
-        <w:rPr>
-          <w:sz w:val="24"/>
-          <w:szCs w:val="24"/>
-        </w:rPr>
-        <w:t xml:space="preserve">, akik autós iskolánként adni fognak egy-egy </w:t>
-      </w:r>
+        <w:t>Ahogyan a weboldalra lépünk a felhasználó a belépési felületet fogja látni először, ahol lehetősége van az e-mail címe valamint a jelszava beírásával, a Belépés gombra kattintva belépni a Forgalmi napló rendszerébe</w:t>
+      </w:r>
+      <w:r>
+        <w:rPr>
+          <w:sz w:val="24"/>
+          <w:szCs w:val="24"/>
+        </w:rPr>
+        <w:t>, amennyiben van adminisztrátor által regisztrált felhasználója.</w:t>
+      </w:r>
+    </w:p>
+    <w:p>
+      <w:pPr>
+        <w:jc w:val="both"/>
+        <w:rPr>
+          <w:b/>
+          <w:sz w:val="24"/>
+          <w:szCs w:val="24"/>
+          <w:u w:val="single"/>
+        </w:rPr>
+      </w:pPr>
+      <w:r>
+        <w:rPr>
+          <w:b/>
+          <w:sz w:val="24"/>
+          <w:szCs w:val="24"/>
+          <w:u w:val="single"/>
+        </w:rPr>
+        <w:t>Első belépést</w:t>
+      </w:r>
+      <w:r>
+        <w:rPr>
+          <w:b/>
+          <w:sz w:val="24"/>
+          <w:szCs w:val="24"/>
+          <w:u w:val="single"/>
+        </w:rPr>
+        <w:t xml:space="preserve"> </w:t>
+      </w:r>
+      <w:r>
+        <w:rPr>
+          <w:b/>
+          <w:sz w:val="24"/>
+          <w:szCs w:val="24"/>
+          <w:u w:val="single"/>
+        </w:rPr>
+        <w:t xml:space="preserve">követő </w:t>
+      </w:r>
+      <w:r>
+        <w:rPr>
+          <w:b/>
+          <w:sz w:val="24"/>
+          <w:szCs w:val="24"/>
+          <w:u w:val="single"/>
+        </w:rPr>
+        <w:t>felület</w:t>
+      </w:r>
+    </w:p>
+    <w:p>
+      <w:pPr>
+        <w:jc w:val="both"/>
+        <w:rPr>
+          <w:b/>
+          <w:sz w:val="24"/>
+          <w:szCs w:val="24"/>
+          <w:u w:val="single"/>
+        </w:rPr>
+      </w:pPr>
+      <w:r>
+        <w:rPr>
+          <w:sz w:val="24"/>
+          <w:szCs w:val="24"/>
+        </w:rPr>
+        <w:t>Ha még nem lépett be a rendszerbe, akkor a belépést követően, egy jelszó megváltoztatási felület fogja követni.</w:t>
+      </w:r>
+      <w:r>
+        <w:rPr>
+          <w:sz w:val="24"/>
+          <w:szCs w:val="24"/>
+        </w:rPr>
+        <w:t xml:space="preserve"> Amint megtörténik a jelszóváltoztatás a számára szükséges felület jelenik </w:t>
+      </w:r>
+      <w:proofErr w:type="gramStart"/>
+      <w:r>
+        <w:rPr>
+          <w:sz w:val="24"/>
+          <w:szCs w:val="24"/>
+        </w:rPr>
+        <w:t>meg(</w:t>
+      </w:r>
+      <w:proofErr w:type="gramEnd"/>
+      <w:r>
+        <w:rPr>
+          <w:sz w:val="24"/>
+          <w:szCs w:val="24"/>
+        </w:rPr>
+        <w:t>tanár/diák).</w:t>
+      </w:r>
+    </w:p>
+    <w:p>
+      <w:pPr>
+        <w:rPr>
+          <w:b/>
+          <w:sz w:val="24"/>
+          <w:szCs w:val="24"/>
+          <w:u w:val="single"/>
+        </w:rPr>
+      </w:pPr>
       <w:proofErr w:type="spellStart"/>
       <w:r>
         <w:rPr>
-          <w:sz w:val="24"/>
-          <w:szCs w:val="24"/>
-        </w:rPr>
-        <w:t>admin</w:t>
-      </w:r>
-      <w:proofErr w:type="spellEnd"/>
-      <w:r>
-        <w:rPr>
-          <w:sz w:val="24"/>
-          <w:szCs w:val="24"/>
-        </w:rPr>
-        <w:t xml:space="preserve"> fiókot előre beregisztrálva minden autós iskola számára. A regisztrációs felületben a felhasználóknak meg kell adniuk a nevüket, e-mail címüket, </w:t>
-      </w:r>
-      <w:proofErr w:type="spellStart"/>
-      <w:r>
-        <w:rPr>
-          <w:sz w:val="24"/>
-          <w:szCs w:val="24"/>
-        </w:rPr>
-        <w:t>jelszavukat</w:t>
-      </w:r>
-      <w:proofErr w:type="spellEnd"/>
-      <w:r>
-        <w:rPr>
-          <w:sz w:val="24"/>
-          <w:szCs w:val="24"/>
-        </w:rPr>
-        <w:t xml:space="preserve"> kétszer,</w:t>
-      </w:r>
-      <w:r>
-        <w:rPr>
-          <w:sz w:val="24"/>
-          <w:szCs w:val="24"/>
-        </w:rPr>
-        <w:t xml:space="preserve"> valamint ki kell választaniuk, hogy diák vagy tanárként regisztrálnak</w:t>
-      </w:r>
-      <w:r>
-        <w:rPr>
-          <w:sz w:val="24"/>
-          <w:szCs w:val="24"/>
-        </w:rPr>
-        <w:t>, ki kell választaniuk az iskolát, valamint ha diákként regisztrálnak meg kell adniuk a tanáruk nevét is. Ha mindez sikeres hozzáadódnak az adatbázishoz.</w:t>
-      </w:r>
-    </w:p>
-    <w:p>
-      <w:pPr>
-        <w:rPr>
-          <w:b/>
-          <w:sz w:val="24"/>
-          <w:szCs w:val="24"/>
-          <w:u w:val="single"/>
-        </w:rPr>
-      </w:pPr>
-      <w:r>
-        <w:rPr>
-          <w:b/>
-          <w:sz w:val="24"/>
-          <w:szCs w:val="24"/>
-          <w:u w:val="single"/>
-        </w:rPr>
-        <w:t>Program tulajdonos</w:t>
-      </w:r>
-      <w:r>
-        <w:rPr>
-          <w:b/>
-          <w:sz w:val="24"/>
-          <w:szCs w:val="24"/>
-          <w:u w:val="single"/>
-        </w:rPr>
-        <w:t xml:space="preserve"> felület</w:t>
-      </w:r>
-    </w:p>
-    <w:p>
-      <w:pPr>
-        <w:rPr>
-          <w:sz w:val="24"/>
-          <w:szCs w:val="24"/>
-        </w:rPr>
-      </w:pPr>
-      <w:r>
-        <w:rPr>
-          <w:sz w:val="24"/>
-          <w:szCs w:val="24"/>
-        </w:rPr>
-        <w:t>Látja az összes felhasználót (</w:t>
-      </w:r>
-      <w:proofErr w:type="spellStart"/>
-      <w:r>
-        <w:rPr>
-          <w:sz w:val="24"/>
-          <w:szCs w:val="24"/>
-        </w:rPr>
-        <w:t>admin</w:t>
-      </w:r>
-      <w:proofErr w:type="spellEnd"/>
-      <w:r>
-        <w:rPr>
-          <w:sz w:val="24"/>
-          <w:szCs w:val="24"/>
-        </w:rPr>
-        <w:t>, tanár, diák) autós iskolákra bontva</w:t>
-      </w:r>
-      <w:r>
-        <w:rPr>
-          <w:sz w:val="24"/>
-          <w:szCs w:val="24"/>
-        </w:rPr>
-        <w:t>, és ezeket mind tudja szerkeszteni, törölni</w:t>
-      </w:r>
-      <w:r>
-        <w:rPr>
-          <w:sz w:val="24"/>
-          <w:szCs w:val="24"/>
-        </w:rPr>
-        <w:t xml:space="preserve"> a táblázatból az embereket</w:t>
-      </w:r>
-      <w:r>
-        <w:rPr>
-          <w:sz w:val="24"/>
-          <w:szCs w:val="24"/>
-        </w:rPr>
-        <w:t>.</w:t>
-      </w:r>
-    </w:p>
-    <w:p>
-      <w:pPr>
-        <w:rPr>
-          <w:b/>
-          <w:sz w:val="24"/>
-          <w:szCs w:val="24"/>
-          <w:u w:val="single"/>
-        </w:rPr>
-      </w:pPr>
-    </w:p>
-    <w:p>
-      <w:pPr>
-        <w:rPr>
-          <w:b/>
-          <w:sz w:val="24"/>
-          <w:szCs w:val="24"/>
-          <w:u w:val="single"/>
-        </w:rPr>
-      </w:pPr>
-    </w:p>
-    <w:p>
-      <w:pPr>
-        <w:rPr>
-          <w:b/>
-          <w:sz w:val="24"/>
-          <w:szCs w:val="24"/>
-          <w:u w:val="single"/>
-        </w:rPr>
-      </w:pPr>
-    </w:p>
-    <w:p>
-      <w:pPr>
-        <w:rPr>
-          <w:b/>
-          <w:sz w:val="24"/>
-          <w:szCs w:val="24"/>
-          <w:u w:val="single"/>
-        </w:rPr>
-      </w:pPr>
-      <w:proofErr w:type="spellStart"/>
-      <w:r>
-        <w:rPr>
-          <w:b/>
-          <w:sz w:val="24"/>
-          <w:szCs w:val="24"/>
-          <w:u w:val="single"/>
-        </w:rPr>
-        <w:lastRenderedPageBreak/>
+          <w:b/>
+          <w:sz w:val="24"/>
+          <w:szCs w:val="24"/>
+          <w:u w:val="single"/>
+        </w:rPr>
         <w:t>Admin</w:t>
       </w:r>
       <w:proofErr w:type="spellEnd"/>
@@ -605,7 +509,28 @@
           <w:sz w:val="24"/>
           <w:szCs w:val="24"/>
         </w:rPr>
-        <w:t xml:space="preserve"> a regisztrált felhasználókat tárolt táblát fogja látni. Itt tudja a felhasználókat módosítani, vagy törölni a táblából. </w:t>
+        <w:t xml:space="preserve"> a regisztrált felhasználókat tárolt táblát fogja látni. Itt tudja a felhasználókat </w:t>
+      </w:r>
+      <w:r>
+        <w:rPr>
+          <w:sz w:val="24"/>
+          <w:szCs w:val="24"/>
+        </w:rPr>
+        <w:t xml:space="preserve">felvenni, </w:t>
+      </w:r>
+      <w:r>
+        <w:rPr>
+          <w:sz w:val="24"/>
+          <w:szCs w:val="24"/>
+        </w:rPr>
+        <w:t xml:space="preserve">módosítani, vagy törölni a táblából. </w:t>
+      </w:r>
+      <w:r>
+        <w:rPr>
+          <w:sz w:val="24"/>
+          <w:szCs w:val="24"/>
+        </w:rPr>
+        <w:t>Felvétel esetén egy random generált jelszót küld a felvett e-mail címre.</w:t>
       </w:r>
     </w:p>
     <w:p>
@@ -682,6 +607,27 @@
           <w:sz w:val="24"/>
           <w:szCs w:val="24"/>
         </w:rPr>
+        <w:t>Felhasználók kezelése: Az adminisztrátor kezdőlapja, ahol a felhasználókat tudja kezelni.</w:t>
+      </w:r>
+    </w:p>
+    <w:p>
+      <w:pPr>
+        <w:pStyle w:val="Listaszerbekezds"/>
+        <w:numPr>
+          <w:ilvl w:val="0"/>
+          <w:numId w:val="4"/>
+        </w:numPr>
+        <w:rPr>
+          <w:sz w:val="24"/>
+          <w:szCs w:val="24"/>
+        </w:rPr>
+      </w:pPr>
+      <w:r>
+        <w:rPr>
+          <w:sz w:val="24"/>
+          <w:szCs w:val="24"/>
+        </w:rPr>
+        <w:lastRenderedPageBreak/>
         <w:t xml:space="preserve">Tanár/Diákok: Megjeleníti az összes tanár és diák felhasználót: A felhasználó nevére rákattintva, láthatja az adott felhasználó </w:t>
       </w:r>
       <w:proofErr w:type="gramStart"/>
@@ -934,8 +880,6 @@
         </w:rPr>
         <w:t>Vezetési karton</w:t>
       </w:r>
-      <w:bookmarkStart w:id="0" w:name="_GoBack"/>
-      <w:bookmarkEnd w:id="0"/>
     </w:p>
     <w:p>
       <w:pPr>
@@ -979,6 +923,27 @@
           <w:szCs w:val="24"/>
         </w:rPr>
         <w:t xml:space="preserve"> ill. olyanok melyeket az oktatónak kell kitölteni, ezeket kötelező megadni</w:t>
+      </w:r>
+    </w:p>
+    <w:p>
+      <w:pPr>
+        <w:pStyle w:val="Listaszerbekezds"/>
+        <w:numPr>
+          <w:ilvl w:val="2"/>
+          <w:numId w:val="4"/>
+        </w:numPr>
+        <w:spacing w:line="240" w:lineRule="auto"/>
+        <w:rPr>
+          <w:sz w:val="24"/>
+          <w:szCs w:val="24"/>
+        </w:rPr>
+      </w:pPr>
+      <w:r>
+        <w:rPr>
+          <w:sz w:val="24"/>
+          <w:szCs w:val="24"/>
+        </w:rPr>
+        <w:t>Kötelező mezők: Km-óra állás [k], Km-óra állás [v]</w:t>
       </w:r>
     </w:p>
     <w:p>
@@ -1005,10 +970,10 @@
           <wp:anchor distT="0" distB="0" distL="114300" distR="114300" simplePos="0" relativeHeight="251658240" behindDoc="1" locked="0" layoutInCell="1" allowOverlap="1">
             <wp:simplePos x="0" y="0"/>
             <wp:positionH relativeFrom="margin">
-              <wp:posOffset>247650</wp:posOffset>
+              <wp:posOffset>180975</wp:posOffset>
             </wp:positionH>
             <wp:positionV relativeFrom="paragraph">
-              <wp:posOffset>242570</wp:posOffset>
+              <wp:posOffset>835025</wp:posOffset>
             </wp:positionV>
             <wp:extent cx="5659755" cy="1603375"/>
             <wp:effectExtent l="0" t="0" r="0" b="0"/>
@@ -1064,28 +1029,114 @@
           <w:sz w:val="24"/>
           <w:szCs w:val="24"/>
         </w:rPr>
-        <w:t xml:space="preserve">Kötelező mezők: Km-óra állás [k], </w:t>
-      </w:r>
-      <w:r>
-        <w:rPr>
-          <w:sz w:val="24"/>
-          <w:szCs w:val="24"/>
-        </w:rPr>
-        <w:t>Km-óra állás [</w:t>
-      </w:r>
-      <w:r>
-        <w:rPr>
-          <w:sz w:val="24"/>
-          <w:szCs w:val="24"/>
-        </w:rPr>
-        <w:t>v</w:t>
-      </w:r>
-      <w:r>
-        <w:rPr>
-          <w:sz w:val="24"/>
-          <w:szCs w:val="24"/>
-        </w:rPr>
-        <w:t>]</w:t>
+        <w:t>Automatikus mezők</w:t>
+      </w:r>
+      <w:r>
+        <w:rPr>
+          <w:b/>
+          <w:sz w:val="24"/>
+          <w:szCs w:val="24"/>
+        </w:rPr>
+        <w:t xml:space="preserve">: Göngyölt </w:t>
+      </w:r>
+      <w:proofErr w:type="gramStart"/>
+      <w:r>
+        <w:rPr>
+          <w:b/>
+          <w:sz w:val="24"/>
+          <w:szCs w:val="24"/>
+        </w:rPr>
+        <w:t>óraszám</w:t>
+      </w:r>
+      <w:r>
+        <w:rPr>
+          <w:sz w:val="24"/>
+          <w:szCs w:val="24"/>
+        </w:rPr>
+        <w:t>(</w:t>
+      </w:r>
+      <w:proofErr w:type="gramEnd"/>
+      <w:r>
+        <w:rPr>
+          <w:sz w:val="24"/>
+          <w:szCs w:val="24"/>
+        </w:rPr>
+        <w:t xml:space="preserve">összesen hány óra van levezetve), </w:t>
+      </w:r>
+      <w:r>
+        <w:rPr>
+          <w:b/>
+          <w:sz w:val="24"/>
+          <w:szCs w:val="24"/>
+        </w:rPr>
+        <w:t>Óra</w:t>
+      </w:r>
+      <w:r>
+        <w:rPr>
+          <w:sz w:val="24"/>
+          <w:szCs w:val="24"/>
+        </w:rPr>
+        <w:t xml:space="preserve">(az adott nap hány órát vezetett a diák), </w:t>
+      </w:r>
+      <w:r>
+        <w:rPr>
+          <w:b/>
+          <w:sz w:val="24"/>
+          <w:szCs w:val="24"/>
+        </w:rPr>
+        <w:t>Dátum</w:t>
+      </w:r>
+      <w:r>
+        <w:rPr>
+          <w:sz w:val="24"/>
+          <w:szCs w:val="24"/>
+        </w:rPr>
+        <w:t xml:space="preserve">, </w:t>
+      </w:r>
+      <w:r>
+        <w:rPr>
+          <w:b/>
+          <w:sz w:val="24"/>
+          <w:szCs w:val="24"/>
+        </w:rPr>
+        <w:t>Göngyölt km</w:t>
+      </w:r>
+      <w:r>
+        <w:rPr>
+          <w:sz w:val="24"/>
+          <w:szCs w:val="24"/>
+        </w:rPr>
+        <w:t xml:space="preserve">, </w:t>
+      </w:r>
+      <w:r>
+        <w:rPr>
+          <w:b/>
+          <w:sz w:val="24"/>
+          <w:szCs w:val="24"/>
+        </w:rPr>
+        <w:t>Órai km</w:t>
+      </w:r>
+      <w:r>
+        <w:rPr>
+          <w:sz w:val="24"/>
+          <w:szCs w:val="24"/>
+        </w:rPr>
+        <w:t xml:space="preserve">(a kezdő és végső km óra állás különbsége), </w:t>
+      </w:r>
+      <w:r>
+        <w:rPr>
+          <w:b/>
+          <w:sz w:val="24"/>
+          <w:szCs w:val="24"/>
+        </w:rPr>
+        <w:t>Tanuló/Oktató aláírás</w:t>
+      </w:r>
+      <w:r>
+        <w:rPr>
+          <w:sz w:val="24"/>
+          <w:szCs w:val="24"/>
+        </w:rPr>
+        <w:t xml:space="preserve"> (nyomtatás után fizikailag aláírható)</w:t>
       </w:r>
     </w:p>
     <w:p>
@@ -1118,6 +1169,26 @@
           <w:u w:val="single"/>
         </w:rPr>
       </w:pPr>
+    </w:p>
+    <w:p>
+      <w:pPr>
+        <w:rPr>
+          <w:b/>
+          <w:sz w:val="24"/>
+          <w:szCs w:val="24"/>
+          <w:u w:val="single"/>
+        </w:rPr>
+      </w:pPr>
+    </w:p>
+    <w:p>
+      <w:pPr>
+        <w:rPr>
+          <w:b/>
+          <w:sz w:val="24"/>
+          <w:szCs w:val="24"/>
+          <w:u w:val="single"/>
+        </w:rPr>
+      </w:pPr>
       <w:r>
         <w:rPr>
           <w:b/>
@@ -1221,29 +1292,29 @@
           <w:sz w:val="24"/>
           <w:szCs w:val="24"/>
         </w:rPr>
+        <w:t>Saját tanár elérhetőségei: Itt látja a tanárjának a nevét, telefonszámát, emailcímét.</w:t>
+      </w:r>
+    </w:p>
+    <w:p>
+      <w:pPr>
+        <w:pStyle w:val="Listaszerbekezds"/>
+        <w:numPr>
+          <w:ilvl w:val="0"/>
+          <w:numId w:val="4"/>
+        </w:numPr>
+        <w:rPr>
+          <w:b/>
+          <w:sz w:val="24"/>
+          <w:szCs w:val="24"/>
+          <w:u w:val="single"/>
+        </w:rPr>
+      </w:pPr>
+      <w:r>
+        <w:rPr>
+          <w:sz w:val="24"/>
+          <w:szCs w:val="24"/>
+        </w:rPr>
         <w:lastRenderedPageBreak/>
-        <w:t>Saját tanár elérhetőségei: Itt látja a tanárjának a nevét, telefonszámát, emailcímét.</w:t>
-      </w:r>
-    </w:p>
-    <w:p>
-      <w:pPr>
-        <w:pStyle w:val="Listaszerbekezds"/>
-        <w:numPr>
-          <w:ilvl w:val="0"/>
-          <w:numId w:val="4"/>
-        </w:numPr>
-        <w:rPr>
-          <w:b/>
-          <w:sz w:val="24"/>
-          <w:szCs w:val="24"/>
-          <w:u w:val="single"/>
-        </w:rPr>
-      </w:pPr>
-      <w:r>
-        <w:rPr>
-          <w:sz w:val="24"/>
-          <w:szCs w:val="24"/>
-        </w:rPr>
         <w:t>Beállítások: Telefonszám, jelszó módosítás</w:t>
       </w:r>
     </w:p>
@@ -1310,8 +1381,10 @@
     <w:p>
       <w:pPr>
         <w:rPr>
-          <w:sz w:val="24"/>
-          <w:szCs w:val="24"/>
+          <w:b/>
+          <w:sz w:val="24"/>
+          <w:szCs w:val="24"/>
+          <w:u w:val="single"/>
         </w:rPr>
       </w:pPr>
       <w:r>
@@ -1353,16 +1426,15 @@
         </w:rPr>
         <w:t xml:space="preserve"> hogy ki által foglalt az óra.</w:t>
       </w:r>
-    </w:p>
-    <w:p>
-      <w:pPr>
-        <w:rPr>
-          <w:b/>
-          <w:sz w:val="24"/>
-          <w:szCs w:val="24"/>
-          <w:u w:val="single"/>
-        </w:rPr>
-      </w:pPr>
+      <w:r>
+        <w:rPr>
+          <w:b/>
+          <w:sz w:val="24"/>
+          <w:szCs w:val="24"/>
+          <w:u w:val="single"/>
+        </w:rPr>
+        <w:t xml:space="preserve"> </w:t>
+      </w:r>
     </w:p>
     <w:p>
       <w:pPr>
@@ -1575,8 +1647,10 @@
     <w:p>
       <w:pPr>
         <w:rPr>
-          <w:sz w:val="24"/>
-          <w:szCs w:val="24"/>
+          <w:b/>
+          <w:sz w:val="24"/>
+          <w:szCs w:val="24"/>
+          <w:u w:val="single"/>
         </w:rPr>
       </w:pPr>
       <w:r>
@@ -1616,6 +1690,1157 @@
         </w:rPr>
         <w:t xml:space="preserve"> lesz zöld színű a diákoknak, csak ezek közül tudnak választani.</w:t>
       </w:r>
+      <w:r>
+        <w:rPr>
+          <w:b/>
+          <w:sz w:val="24"/>
+          <w:szCs w:val="24"/>
+          <w:u w:val="single"/>
+        </w:rPr>
+        <w:t xml:space="preserve"> </w:t>
+      </w:r>
+    </w:p>
+    <w:p>
+      <w:pPr>
+        <w:rPr>
+          <w:b/>
+          <w:sz w:val="24"/>
+          <w:szCs w:val="24"/>
+          <w:u w:val="single"/>
+        </w:rPr>
+      </w:pPr>
+      <w:r>
+        <w:rPr>
+          <w:b/>
+          <w:sz w:val="24"/>
+          <w:szCs w:val="24"/>
+          <w:u w:val="single"/>
+        </w:rPr>
+        <w:t>Felhasználói státuszok kezelése</w:t>
+      </w:r>
+    </w:p>
+    <w:p>
+      <w:pPr>
+        <w:rPr>
+          <w:sz w:val="24"/>
+          <w:szCs w:val="24"/>
+        </w:rPr>
+      </w:pPr>
+      <w:r>
+        <w:rPr>
+          <w:sz w:val="24"/>
+          <w:szCs w:val="24"/>
+        </w:rPr>
+        <w:t>Status</w:t>
+      </w:r>
+      <w:r>
+        <w:rPr>
+          <w:sz w:val="24"/>
+          <w:szCs w:val="24"/>
+        </w:rPr>
+        <w:t xml:space="preserve"> 0: Tiltott </w:t>
+      </w:r>
+      <w:proofErr w:type="spellStart"/>
+      <w:r>
+        <w:rPr>
+          <w:sz w:val="24"/>
+          <w:szCs w:val="24"/>
+        </w:rPr>
+        <w:t>felhaszánló</w:t>
+      </w:r>
+      <w:proofErr w:type="spellEnd"/>
+      <w:r>
+        <w:rPr>
+          <w:sz w:val="24"/>
+          <w:szCs w:val="24"/>
+        </w:rPr>
+        <w:t xml:space="preserve"> nem tud belépni a rendszerbe.</w:t>
+      </w:r>
+    </w:p>
+    <w:p>
+      <w:pPr>
+        <w:rPr>
+          <w:sz w:val="24"/>
+          <w:szCs w:val="24"/>
+        </w:rPr>
+      </w:pPr>
+      <w:r>
+        <w:rPr>
+          <w:sz w:val="24"/>
+          <w:szCs w:val="24"/>
+        </w:rPr>
+        <w:t xml:space="preserve">Status 1: Diák a diákok </w:t>
+      </w:r>
+      <w:r>
+        <w:rPr>
+          <w:sz w:val="24"/>
+          <w:szCs w:val="24"/>
+        </w:rPr>
+        <w:t>részére</w:t>
+      </w:r>
+      <w:r>
+        <w:rPr>
+          <w:sz w:val="24"/>
+          <w:szCs w:val="24"/>
+        </w:rPr>
+        <w:t xml:space="preserve"> szükséges felület lesz látható.</w:t>
+      </w:r>
+    </w:p>
+    <w:p>
+      <w:pPr>
+        <w:rPr>
+          <w:sz w:val="24"/>
+          <w:szCs w:val="24"/>
+        </w:rPr>
+      </w:pPr>
+      <w:r>
+        <w:rPr>
+          <w:sz w:val="24"/>
+          <w:szCs w:val="24"/>
+        </w:rPr>
+        <w:t>Status 2</w:t>
+      </w:r>
+      <w:r>
+        <w:rPr>
+          <w:sz w:val="24"/>
+          <w:szCs w:val="24"/>
+        </w:rPr>
+        <w:t xml:space="preserve">: </w:t>
+      </w:r>
+      <w:r>
+        <w:rPr>
+          <w:sz w:val="24"/>
+          <w:szCs w:val="24"/>
+        </w:rPr>
+        <w:t>Tanár</w:t>
+      </w:r>
+      <w:r>
+        <w:rPr>
+          <w:sz w:val="24"/>
+          <w:szCs w:val="24"/>
+        </w:rPr>
+        <w:t xml:space="preserve"> a </w:t>
+      </w:r>
+      <w:r>
+        <w:rPr>
+          <w:sz w:val="24"/>
+          <w:szCs w:val="24"/>
+        </w:rPr>
+        <w:t>tanárok</w:t>
+      </w:r>
+      <w:r>
+        <w:rPr>
+          <w:sz w:val="24"/>
+          <w:szCs w:val="24"/>
+        </w:rPr>
+        <w:t xml:space="preserve"> részére szükséges felület lesz látható.</w:t>
+      </w:r>
+    </w:p>
+    <w:p>
+      <w:pPr>
+        <w:rPr>
+          <w:sz w:val="24"/>
+          <w:szCs w:val="24"/>
+        </w:rPr>
+      </w:pPr>
+      <w:r>
+        <w:rPr>
+          <w:sz w:val="24"/>
+          <w:szCs w:val="24"/>
+        </w:rPr>
+        <w:t>Status 3: Adminisztrátorok részére szükséges felület lesz látható.</w:t>
+      </w:r>
+    </w:p>
+    <w:p>
+      <w:pPr>
+        <w:rPr>
+          <w:b/>
+          <w:sz w:val="24"/>
+          <w:szCs w:val="24"/>
+          <w:u w:val="single"/>
+        </w:rPr>
+      </w:pPr>
+      <w:r>
+        <w:rPr>
+          <w:sz w:val="24"/>
+          <w:szCs w:val="24"/>
+        </w:rPr>
+        <w:t xml:space="preserve">Status 4: Frissen regisztrált </w:t>
+      </w:r>
+      <w:proofErr w:type="gramStart"/>
+      <w:r>
+        <w:rPr>
+          <w:sz w:val="24"/>
+          <w:szCs w:val="24"/>
+        </w:rPr>
+        <w:t>felhasználó(</w:t>
+      </w:r>
+      <w:proofErr w:type="gramEnd"/>
+      <w:r>
+        <w:rPr>
+          <w:sz w:val="24"/>
+          <w:szCs w:val="24"/>
+        </w:rPr>
+        <w:t xml:space="preserve">még nem jelentkezett be, és nem változtatott </w:t>
+      </w:r>
+      <w:proofErr w:type="spellStart"/>
+      <w:r>
+        <w:rPr>
+          <w:sz w:val="24"/>
+          <w:szCs w:val="24"/>
+        </w:rPr>
+        <w:t>jelszavat</w:t>
+      </w:r>
+      <w:proofErr w:type="spellEnd"/>
+      <w:r>
+        <w:rPr>
+          <w:sz w:val="24"/>
+          <w:szCs w:val="24"/>
+        </w:rPr>
+        <w:t>.)</w:t>
+      </w:r>
+      <w:r>
+        <w:rPr>
+          <w:sz w:val="24"/>
+          <w:szCs w:val="24"/>
+        </w:rPr>
+        <w:t xml:space="preserve"> A jelszó megváltoztatása után a számára szükséges statusra vált.</w:t>
+      </w:r>
+    </w:p>
+    <w:p>
+      <w:pPr>
+        <w:rPr>
+          <w:b/>
+          <w:sz w:val="24"/>
+          <w:szCs w:val="24"/>
+          <w:u w:val="single"/>
+        </w:rPr>
+      </w:pPr>
+      <w:bookmarkStart w:id="0" w:name="_GoBack"/>
+      <w:bookmarkEnd w:id="0"/>
+    </w:p>
+    <w:p>
+      <w:pPr>
+        <w:rPr>
+          <w:b/>
+          <w:sz w:val="24"/>
+          <w:szCs w:val="24"/>
+          <w:u w:val="single"/>
+        </w:rPr>
+      </w:pPr>
+    </w:p>
+    <w:p>
+      <w:pPr>
+        <w:rPr>
+          <w:b/>
+          <w:sz w:val="24"/>
+          <w:szCs w:val="24"/>
+          <w:u w:val="single"/>
+        </w:rPr>
+      </w:pPr>
+    </w:p>
+    <w:p>
+      <w:pPr>
+        <w:spacing w:line="240" w:lineRule="auto"/>
+        <w:rPr>
+          <w:b/>
+          <w:sz w:val="24"/>
+          <w:szCs w:val="24"/>
+          <w:u w:val="single"/>
+        </w:rPr>
+      </w:pPr>
+    </w:p>
+    <w:p>
+      <w:pPr>
+        <w:spacing w:line="240" w:lineRule="auto"/>
+        <w:rPr>
+          <w:b/>
+          <w:sz w:val="24"/>
+          <w:szCs w:val="24"/>
+          <w:u w:val="single"/>
+        </w:rPr>
+      </w:pPr>
+    </w:p>
+    <w:p>
+      <w:pPr>
+        <w:spacing w:line="240" w:lineRule="auto"/>
+        <w:rPr>
+          <w:b/>
+          <w:sz w:val="24"/>
+          <w:szCs w:val="24"/>
+          <w:u w:val="single"/>
+        </w:rPr>
+      </w:pPr>
+      <w:r>
+        <w:rPr>
+          <w:b/>
+          <w:sz w:val="24"/>
+          <w:szCs w:val="24"/>
+          <w:u w:val="single"/>
+        </w:rPr>
+        <w:lastRenderedPageBreak/>
+        <w:t>Adatbázis terv</w:t>
+      </w:r>
+    </w:p>
+    <w:p>
+      <w:pPr>
+        <w:spacing w:line="240" w:lineRule="auto"/>
+        <w:rPr>
+          <w:sz w:val="24"/>
+          <w:szCs w:val="24"/>
+        </w:rPr>
+      </w:pPr>
+      <w:r>
+        <w:rPr>
+          <w:sz w:val="24"/>
+          <w:szCs w:val="24"/>
+        </w:rPr>
+        <w:t>Adminisztrátor tábla</w:t>
+      </w:r>
+    </w:p>
+    <w:p>
+      <w:pPr>
+        <w:pStyle w:val="Listaszerbekezds"/>
+        <w:numPr>
+          <w:ilvl w:val="0"/>
+          <w:numId w:val="4"/>
+        </w:numPr>
+        <w:spacing w:line="240" w:lineRule="auto"/>
+        <w:rPr>
+          <w:sz w:val="24"/>
+          <w:szCs w:val="24"/>
+        </w:rPr>
+      </w:pPr>
+      <w:r>
+        <w:rPr>
+          <w:sz w:val="24"/>
+          <w:szCs w:val="24"/>
+        </w:rPr>
+        <w:t>ID</w:t>
+      </w:r>
+    </w:p>
+    <w:p>
+      <w:pPr>
+        <w:pStyle w:val="Listaszerbekezds"/>
+        <w:numPr>
+          <w:ilvl w:val="0"/>
+          <w:numId w:val="4"/>
+        </w:numPr>
+        <w:spacing w:line="240" w:lineRule="auto"/>
+        <w:rPr>
+          <w:sz w:val="24"/>
+          <w:szCs w:val="24"/>
+        </w:rPr>
+      </w:pPr>
+      <w:proofErr w:type="spellStart"/>
+      <w:r>
+        <w:rPr>
+          <w:sz w:val="24"/>
+          <w:szCs w:val="24"/>
+        </w:rPr>
+        <w:t>IskolaID</w:t>
+      </w:r>
+      <w:proofErr w:type="spellEnd"/>
+    </w:p>
+    <w:p>
+      <w:pPr>
+        <w:pStyle w:val="Listaszerbekezds"/>
+        <w:numPr>
+          <w:ilvl w:val="0"/>
+          <w:numId w:val="4"/>
+        </w:numPr>
+        <w:spacing w:line="240" w:lineRule="auto"/>
+        <w:rPr>
+          <w:sz w:val="24"/>
+          <w:szCs w:val="24"/>
+        </w:rPr>
+      </w:pPr>
+      <w:r>
+        <w:rPr>
+          <w:sz w:val="24"/>
+          <w:szCs w:val="24"/>
+        </w:rPr>
+        <w:t>Felhasználónév</w:t>
+      </w:r>
+    </w:p>
+    <w:p>
+      <w:pPr>
+        <w:pStyle w:val="Listaszerbekezds"/>
+        <w:numPr>
+          <w:ilvl w:val="0"/>
+          <w:numId w:val="4"/>
+        </w:numPr>
+        <w:spacing w:line="240" w:lineRule="auto"/>
+        <w:rPr>
+          <w:sz w:val="24"/>
+          <w:szCs w:val="24"/>
+        </w:rPr>
+      </w:pPr>
+      <w:r>
+        <w:rPr>
+          <w:sz w:val="24"/>
+          <w:szCs w:val="24"/>
+        </w:rPr>
+        <w:t>Jelszó</w:t>
+      </w:r>
+    </w:p>
+    <w:p>
+      <w:pPr>
+        <w:pStyle w:val="Listaszerbekezds"/>
+        <w:numPr>
+          <w:ilvl w:val="0"/>
+          <w:numId w:val="4"/>
+        </w:numPr>
+        <w:spacing w:line="240" w:lineRule="auto"/>
+        <w:rPr>
+          <w:sz w:val="24"/>
+          <w:szCs w:val="24"/>
+        </w:rPr>
+      </w:pPr>
+      <w:r>
+        <w:rPr>
+          <w:sz w:val="24"/>
+          <w:szCs w:val="24"/>
+        </w:rPr>
+        <w:t>Telefonszám</w:t>
+      </w:r>
+    </w:p>
+    <w:p>
+      <w:pPr>
+        <w:pStyle w:val="Listaszerbekezds"/>
+        <w:numPr>
+          <w:ilvl w:val="0"/>
+          <w:numId w:val="4"/>
+        </w:numPr>
+        <w:spacing w:line="240" w:lineRule="auto"/>
+        <w:rPr>
+          <w:sz w:val="24"/>
+          <w:szCs w:val="24"/>
+        </w:rPr>
+      </w:pPr>
+      <w:r>
+        <w:rPr>
+          <w:sz w:val="24"/>
+          <w:szCs w:val="24"/>
+        </w:rPr>
+        <w:t>Email</w:t>
+      </w:r>
+    </w:p>
+    <w:p>
+      <w:pPr>
+        <w:pStyle w:val="Listaszerbekezds"/>
+        <w:numPr>
+          <w:ilvl w:val="0"/>
+          <w:numId w:val="4"/>
+        </w:numPr>
+        <w:spacing w:line="240" w:lineRule="auto"/>
+        <w:rPr>
+          <w:sz w:val="24"/>
+          <w:szCs w:val="24"/>
+        </w:rPr>
+      </w:pPr>
+      <w:proofErr w:type="gramStart"/>
+      <w:r>
+        <w:rPr>
+          <w:sz w:val="24"/>
+          <w:szCs w:val="24"/>
+        </w:rPr>
+        <w:t>Status(</w:t>
+      </w:r>
+      <w:proofErr w:type="spellStart"/>
+      <w:proofErr w:type="gramEnd"/>
+      <w:r>
+        <w:rPr>
+          <w:sz w:val="24"/>
+          <w:szCs w:val="24"/>
+        </w:rPr>
+        <w:t>Admin</w:t>
+      </w:r>
+      <w:proofErr w:type="spellEnd"/>
+      <w:r>
+        <w:rPr>
+          <w:sz w:val="24"/>
+          <w:szCs w:val="24"/>
+        </w:rPr>
+        <w:t>) 3</w:t>
+      </w:r>
+    </w:p>
+    <w:p>
+      <w:pPr>
+        <w:spacing w:line="240" w:lineRule="auto"/>
+        <w:rPr>
+          <w:sz w:val="24"/>
+          <w:szCs w:val="24"/>
+        </w:rPr>
+      </w:pPr>
+      <w:r>
+        <w:rPr>
+          <w:sz w:val="24"/>
+          <w:szCs w:val="24"/>
+        </w:rPr>
+        <w:t>Tanár tábla</w:t>
+      </w:r>
+    </w:p>
+    <w:p>
+      <w:pPr>
+        <w:pStyle w:val="Listaszerbekezds"/>
+        <w:numPr>
+          <w:ilvl w:val="0"/>
+          <w:numId w:val="4"/>
+        </w:numPr>
+        <w:spacing w:line="240" w:lineRule="auto"/>
+        <w:rPr>
+          <w:sz w:val="24"/>
+          <w:szCs w:val="24"/>
+        </w:rPr>
+      </w:pPr>
+      <w:r>
+        <w:rPr>
+          <w:sz w:val="24"/>
+          <w:szCs w:val="24"/>
+        </w:rPr>
+        <w:t>ID</w:t>
+      </w:r>
+    </w:p>
+    <w:p>
+      <w:pPr>
+        <w:pStyle w:val="Listaszerbekezds"/>
+        <w:numPr>
+          <w:ilvl w:val="0"/>
+          <w:numId w:val="4"/>
+        </w:numPr>
+        <w:spacing w:line="240" w:lineRule="auto"/>
+        <w:rPr>
+          <w:sz w:val="24"/>
+          <w:szCs w:val="24"/>
+        </w:rPr>
+      </w:pPr>
+      <w:proofErr w:type="spellStart"/>
+      <w:r>
+        <w:rPr>
+          <w:sz w:val="24"/>
+          <w:szCs w:val="24"/>
+        </w:rPr>
+        <w:t>IskolaID</w:t>
+      </w:r>
+      <w:proofErr w:type="spellEnd"/>
+    </w:p>
+    <w:p>
+      <w:pPr>
+        <w:pStyle w:val="Listaszerbekezds"/>
+        <w:numPr>
+          <w:ilvl w:val="0"/>
+          <w:numId w:val="4"/>
+        </w:numPr>
+        <w:spacing w:line="240" w:lineRule="auto"/>
+        <w:rPr>
+          <w:sz w:val="24"/>
+          <w:szCs w:val="24"/>
+        </w:rPr>
+      </w:pPr>
+      <w:proofErr w:type="spellStart"/>
+      <w:r>
+        <w:rPr>
+          <w:sz w:val="24"/>
+          <w:szCs w:val="24"/>
+        </w:rPr>
+        <w:t>DiákID</w:t>
+      </w:r>
+      <w:proofErr w:type="spellEnd"/>
+    </w:p>
+    <w:p>
+      <w:pPr>
+        <w:pStyle w:val="Listaszerbekezds"/>
+        <w:numPr>
+          <w:ilvl w:val="0"/>
+          <w:numId w:val="4"/>
+        </w:numPr>
+        <w:spacing w:line="240" w:lineRule="auto"/>
+        <w:rPr>
+          <w:sz w:val="24"/>
+          <w:szCs w:val="24"/>
+        </w:rPr>
+      </w:pPr>
+      <w:r>
+        <w:rPr>
+          <w:sz w:val="24"/>
+          <w:szCs w:val="24"/>
+        </w:rPr>
+        <w:t>Felhasználónév</w:t>
+      </w:r>
+    </w:p>
+    <w:p>
+      <w:pPr>
+        <w:pStyle w:val="Listaszerbekezds"/>
+        <w:numPr>
+          <w:ilvl w:val="0"/>
+          <w:numId w:val="4"/>
+        </w:numPr>
+        <w:spacing w:line="240" w:lineRule="auto"/>
+        <w:rPr>
+          <w:sz w:val="24"/>
+          <w:szCs w:val="24"/>
+        </w:rPr>
+      </w:pPr>
+      <w:r>
+        <w:rPr>
+          <w:sz w:val="24"/>
+          <w:szCs w:val="24"/>
+        </w:rPr>
+        <w:t>Jelszó</w:t>
+      </w:r>
+    </w:p>
+    <w:p>
+      <w:pPr>
+        <w:pStyle w:val="Listaszerbekezds"/>
+        <w:numPr>
+          <w:ilvl w:val="0"/>
+          <w:numId w:val="4"/>
+        </w:numPr>
+        <w:spacing w:line="240" w:lineRule="auto"/>
+        <w:rPr>
+          <w:sz w:val="24"/>
+          <w:szCs w:val="24"/>
+        </w:rPr>
+      </w:pPr>
+      <w:r>
+        <w:rPr>
+          <w:sz w:val="24"/>
+          <w:szCs w:val="24"/>
+        </w:rPr>
+        <w:t>Telefonszám</w:t>
+      </w:r>
+    </w:p>
+    <w:p>
+      <w:pPr>
+        <w:pStyle w:val="Listaszerbekezds"/>
+        <w:numPr>
+          <w:ilvl w:val="0"/>
+          <w:numId w:val="4"/>
+        </w:numPr>
+        <w:spacing w:line="240" w:lineRule="auto"/>
+        <w:rPr>
+          <w:sz w:val="24"/>
+          <w:szCs w:val="24"/>
+        </w:rPr>
+      </w:pPr>
+      <w:r>
+        <w:rPr>
+          <w:sz w:val="24"/>
+          <w:szCs w:val="24"/>
+        </w:rPr>
+        <w:t>Email</w:t>
+      </w:r>
+    </w:p>
+    <w:p>
+      <w:pPr>
+        <w:pStyle w:val="Listaszerbekezds"/>
+        <w:numPr>
+          <w:ilvl w:val="0"/>
+          <w:numId w:val="4"/>
+        </w:numPr>
+        <w:spacing w:line="240" w:lineRule="auto"/>
+        <w:rPr>
+          <w:sz w:val="24"/>
+          <w:szCs w:val="24"/>
+        </w:rPr>
+      </w:pPr>
+      <w:proofErr w:type="gramStart"/>
+      <w:r>
+        <w:rPr>
+          <w:sz w:val="24"/>
+          <w:szCs w:val="24"/>
+        </w:rPr>
+        <w:t>Status(</w:t>
+      </w:r>
+      <w:proofErr w:type="gramEnd"/>
+      <w:r>
+        <w:rPr>
+          <w:sz w:val="24"/>
+          <w:szCs w:val="24"/>
+        </w:rPr>
+        <w:t>Tanár) 2</w:t>
+      </w:r>
+    </w:p>
+    <w:p>
+      <w:pPr>
+        <w:spacing w:line="240" w:lineRule="auto"/>
+        <w:rPr>
+          <w:sz w:val="24"/>
+          <w:szCs w:val="24"/>
+        </w:rPr>
+      </w:pPr>
+      <w:r>
+        <w:rPr>
+          <w:sz w:val="24"/>
+          <w:szCs w:val="24"/>
+        </w:rPr>
+        <w:t>Autó tábla</w:t>
+      </w:r>
+    </w:p>
+    <w:p>
+      <w:pPr>
+        <w:pStyle w:val="Listaszerbekezds"/>
+        <w:numPr>
+          <w:ilvl w:val="0"/>
+          <w:numId w:val="4"/>
+        </w:numPr>
+        <w:spacing w:line="240" w:lineRule="auto"/>
+        <w:rPr>
+          <w:sz w:val="24"/>
+          <w:szCs w:val="24"/>
+        </w:rPr>
+      </w:pPr>
+      <w:r>
+        <w:rPr>
+          <w:sz w:val="24"/>
+          <w:szCs w:val="24"/>
+        </w:rPr>
+        <w:t>ID</w:t>
+      </w:r>
+    </w:p>
+    <w:p>
+      <w:pPr>
+        <w:pStyle w:val="Listaszerbekezds"/>
+        <w:numPr>
+          <w:ilvl w:val="0"/>
+          <w:numId w:val="4"/>
+        </w:numPr>
+        <w:spacing w:line="240" w:lineRule="auto"/>
+        <w:rPr>
+          <w:sz w:val="24"/>
+          <w:szCs w:val="24"/>
+        </w:rPr>
+      </w:pPr>
+      <w:proofErr w:type="spellStart"/>
+      <w:r>
+        <w:rPr>
+          <w:sz w:val="24"/>
+          <w:szCs w:val="24"/>
+        </w:rPr>
+        <w:t>TanárID</w:t>
+      </w:r>
+      <w:proofErr w:type="spellEnd"/>
+    </w:p>
+    <w:p>
+      <w:pPr>
+        <w:pStyle w:val="Listaszerbekezds"/>
+        <w:numPr>
+          <w:ilvl w:val="0"/>
+          <w:numId w:val="4"/>
+        </w:numPr>
+        <w:spacing w:line="240" w:lineRule="auto"/>
+        <w:rPr>
+          <w:sz w:val="24"/>
+          <w:szCs w:val="24"/>
+        </w:rPr>
+      </w:pPr>
+      <w:r>
+        <w:rPr>
+          <w:sz w:val="24"/>
+          <w:szCs w:val="24"/>
+        </w:rPr>
+        <w:t>Rendszám</w:t>
+      </w:r>
+    </w:p>
+    <w:p>
+      <w:pPr>
+        <w:pStyle w:val="Listaszerbekezds"/>
+        <w:numPr>
+          <w:ilvl w:val="0"/>
+          <w:numId w:val="4"/>
+        </w:numPr>
+        <w:spacing w:line="240" w:lineRule="auto"/>
+        <w:rPr>
+          <w:sz w:val="24"/>
+          <w:szCs w:val="24"/>
+        </w:rPr>
+      </w:pPr>
+      <w:r>
+        <w:rPr>
+          <w:sz w:val="24"/>
+          <w:szCs w:val="24"/>
+        </w:rPr>
+        <w:t>Összes KM</w:t>
+      </w:r>
+    </w:p>
+    <w:p>
+      <w:pPr>
+        <w:spacing w:line="240" w:lineRule="auto"/>
+        <w:rPr>
+          <w:sz w:val="24"/>
+          <w:szCs w:val="24"/>
+        </w:rPr>
+      </w:pPr>
+      <w:r>
+        <w:rPr>
+          <w:sz w:val="24"/>
+          <w:szCs w:val="24"/>
+        </w:rPr>
+        <w:t>Diák tábla</w:t>
+      </w:r>
+    </w:p>
+    <w:p>
+      <w:pPr>
+        <w:pStyle w:val="Listaszerbekezds"/>
+        <w:numPr>
+          <w:ilvl w:val="0"/>
+          <w:numId w:val="4"/>
+        </w:numPr>
+        <w:spacing w:line="240" w:lineRule="auto"/>
+        <w:rPr>
+          <w:sz w:val="24"/>
+          <w:szCs w:val="24"/>
+        </w:rPr>
+      </w:pPr>
+      <w:r>
+        <w:rPr>
+          <w:sz w:val="24"/>
+          <w:szCs w:val="24"/>
+        </w:rPr>
+        <w:t>ID</w:t>
+      </w:r>
+    </w:p>
+    <w:p>
+      <w:pPr>
+        <w:pStyle w:val="Listaszerbekezds"/>
+        <w:numPr>
+          <w:ilvl w:val="0"/>
+          <w:numId w:val="4"/>
+        </w:numPr>
+        <w:spacing w:line="240" w:lineRule="auto"/>
+        <w:rPr>
+          <w:sz w:val="24"/>
+          <w:szCs w:val="24"/>
+        </w:rPr>
+      </w:pPr>
+      <w:proofErr w:type="spellStart"/>
+      <w:r>
+        <w:rPr>
+          <w:sz w:val="24"/>
+          <w:szCs w:val="24"/>
+        </w:rPr>
+        <w:t>IskolaID</w:t>
+      </w:r>
+      <w:proofErr w:type="spellEnd"/>
+    </w:p>
+    <w:p>
+      <w:pPr>
+        <w:pStyle w:val="Listaszerbekezds"/>
+        <w:numPr>
+          <w:ilvl w:val="0"/>
+          <w:numId w:val="4"/>
+        </w:numPr>
+        <w:spacing w:line="240" w:lineRule="auto"/>
+        <w:rPr>
+          <w:sz w:val="24"/>
+          <w:szCs w:val="24"/>
+        </w:rPr>
+      </w:pPr>
+      <w:proofErr w:type="spellStart"/>
+      <w:r>
+        <w:rPr>
+          <w:sz w:val="24"/>
+          <w:szCs w:val="24"/>
+        </w:rPr>
+        <w:t>TanárID</w:t>
+      </w:r>
+      <w:proofErr w:type="spellEnd"/>
+    </w:p>
+    <w:p>
+      <w:pPr>
+        <w:pStyle w:val="Listaszerbekezds"/>
+        <w:numPr>
+          <w:ilvl w:val="0"/>
+          <w:numId w:val="4"/>
+        </w:numPr>
+        <w:spacing w:line="240" w:lineRule="auto"/>
+        <w:rPr>
+          <w:sz w:val="24"/>
+          <w:szCs w:val="24"/>
+        </w:rPr>
+      </w:pPr>
+      <w:r>
+        <w:rPr>
+          <w:sz w:val="24"/>
+          <w:szCs w:val="24"/>
+        </w:rPr>
+        <w:t>Felhasználónév</w:t>
+      </w:r>
+    </w:p>
+    <w:p>
+      <w:pPr>
+        <w:pStyle w:val="Listaszerbekezds"/>
+        <w:numPr>
+          <w:ilvl w:val="0"/>
+          <w:numId w:val="4"/>
+        </w:numPr>
+        <w:spacing w:line="240" w:lineRule="auto"/>
+        <w:rPr>
+          <w:sz w:val="24"/>
+          <w:szCs w:val="24"/>
+        </w:rPr>
+      </w:pPr>
+      <w:r>
+        <w:rPr>
+          <w:sz w:val="24"/>
+          <w:szCs w:val="24"/>
+        </w:rPr>
+        <w:t>Jelszó</w:t>
+      </w:r>
+    </w:p>
+    <w:p>
+      <w:pPr>
+        <w:pStyle w:val="Listaszerbekezds"/>
+        <w:numPr>
+          <w:ilvl w:val="0"/>
+          <w:numId w:val="4"/>
+        </w:numPr>
+        <w:spacing w:line="240" w:lineRule="auto"/>
+        <w:rPr>
+          <w:sz w:val="24"/>
+          <w:szCs w:val="24"/>
+        </w:rPr>
+      </w:pPr>
+      <w:r>
+        <w:rPr>
+          <w:sz w:val="24"/>
+          <w:szCs w:val="24"/>
+        </w:rPr>
+        <w:t>Telefonszám</w:t>
+      </w:r>
+    </w:p>
+    <w:p>
+      <w:pPr>
+        <w:pStyle w:val="Listaszerbekezds"/>
+        <w:numPr>
+          <w:ilvl w:val="0"/>
+          <w:numId w:val="4"/>
+        </w:numPr>
+        <w:spacing w:line="240" w:lineRule="auto"/>
+        <w:rPr>
+          <w:sz w:val="24"/>
+          <w:szCs w:val="24"/>
+        </w:rPr>
+      </w:pPr>
+      <w:r>
+        <w:rPr>
+          <w:sz w:val="24"/>
+          <w:szCs w:val="24"/>
+        </w:rPr>
+        <w:t>Email</w:t>
+      </w:r>
+    </w:p>
+    <w:p>
+      <w:pPr>
+        <w:pStyle w:val="Listaszerbekezds"/>
+        <w:numPr>
+          <w:ilvl w:val="0"/>
+          <w:numId w:val="4"/>
+        </w:numPr>
+        <w:spacing w:line="240" w:lineRule="auto"/>
+        <w:rPr>
+          <w:sz w:val="24"/>
+          <w:szCs w:val="24"/>
+        </w:rPr>
+      </w:pPr>
+      <w:proofErr w:type="gramStart"/>
+      <w:r>
+        <w:rPr>
+          <w:sz w:val="24"/>
+          <w:szCs w:val="24"/>
+        </w:rPr>
+        <w:t>Status(</w:t>
+      </w:r>
+      <w:proofErr w:type="gramEnd"/>
+      <w:r>
+        <w:rPr>
+          <w:sz w:val="24"/>
+          <w:szCs w:val="24"/>
+        </w:rPr>
+        <w:t>Diák) 1</w:t>
+      </w:r>
+    </w:p>
+    <w:p>
+      <w:pPr>
+        <w:spacing w:line="240" w:lineRule="auto"/>
+        <w:rPr>
+          <w:sz w:val="24"/>
+          <w:szCs w:val="24"/>
+        </w:rPr>
+      </w:pPr>
+      <w:r>
+        <w:rPr>
+          <w:sz w:val="24"/>
+          <w:szCs w:val="24"/>
+        </w:rPr>
+        <w:t>Óra tábla</w:t>
+      </w:r>
+    </w:p>
+    <w:p>
+      <w:pPr>
+        <w:pStyle w:val="Listaszerbekezds"/>
+        <w:numPr>
+          <w:ilvl w:val="0"/>
+          <w:numId w:val="4"/>
+        </w:numPr>
+        <w:spacing w:line="240" w:lineRule="auto"/>
+        <w:rPr>
+          <w:sz w:val="24"/>
+          <w:szCs w:val="24"/>
+        </w:rPr>
+      </w:pPr>
+      <w:r>
+        <w:rPr>
+          <w:sz w:val="24"/>
+          <w:szCs w:val="24"/>
+        </w:rPr>
+        <w:t>ID</w:t>
+      </w:r>
+    </w:p>
+    <w:p>
+      <w:pPr>
+        <w:pStyle w:val="Listaszerbekezds"/>
+        <w:numPr>
+          <w:ilvl w:val="0"/>
+          <w:numId w:val="4"/>
+        </w:numPr>
+        <w:spacing w:line="240" w:lineRule="auto"/>
+        <w:rPr>
+          <w:sz w:val="24"/>
+          <w:szCs w:val="24"/>
+        </w:rPr>
+      </w:pPr>
+      <w:proofErr w:type="spellStart"/>
+      <w:r>
+        <w:rPr>
+          <w:sz w:val="24"/>
+          <w:szCs w:val="24"/>
+        </w:rPr>
+        <w:t>TanárID</w:t>
+      </w:r>
+      <w:proofErr w:type="spellEnd"/>
+    </w:p>
+    <w:p>
+      <w:pPr>
+        <w:pStyle w:val="Listaszerbekezds"/>
+        <w:numPr>
+          <w:ilvl w:val="0"/>
+          <w:numId w:val="4"/>
+        </w:numPr>
+        <w:spacing w:line="240" w:lineRule="auto"/>
+        <w:rPr>
+          <w:sz w:val="24"/>
+          <w:szCs w:val="24"/>
+        </w:rPr>
+      </w:pPr>
+      <w:proofErr w:type="spellStart"/>
+      <w:r>
+        <w:rPr>
+          <w:sz w:val="24"/>
+          <w:szCs w:val="24"/>
+        </w:rPr>
+        <w:t>DiákID</w:t>
+      </w:r>
+      <w:proofErr w:type="spellEnd"/>
+    </w:p>
+    <w:p>
+      <w:pPr>
+        <w:pStyle w:val="Listaszerbekezds"/>
+        <w:numPr>
+          <w:ilvl w:val="0"/>
+          <w:numId w:val="4"/>
+        </w:numPr>
+        <w:spacing w:line="240" w:lineRule="auto"/>
+        <w:rPr>
+          <w:sz w:val="24"/>
+          <w:szCs w:val="24"/>
+        </w:rPr>
+      </w:pPr>
+      <w:proofErr w:type="spellStart"/>
+      <w:r>
+        <w:rPr>
+          <w:sz w:val="24"/>
+          <w:szCs w:val="24"/>
+        </w:rPr>
+        <w:t>AutoID</w:t>
+      </w:r>
+      <w:proofErr w:type="spellEnd"/>
+    </w:p>
+    <w:p>
+      <w:pPr>
+        <w:pStyle w:val="Listaszerbekezds"/>
+        <w:numPr>
+          <w:ilvl w:val="0"/>
+          <w:numId w:val="4"/>
+        </w:numPr>
+        <w:spacing w:line="240" w:lineRule="auto"/>
+        <w:rPr>
+          <w:sz w:val="24"/>
+          <w:szCs w:val="24"/>
+        </w:rPr>
+      </w:pPr>
+      <w:proofErr w:type="spellStart"/>
+      <w:r>
+        <w:rPr>
+          <w:sz w:val="24"/>
+          <w:szCs w:val="24"/>
+        </w:rPr>
+        <w:t>KezdőKM</w:t>
+      </w:r>
+      <w:proofErr w:type="spellEnd"/>
+    </w:p>
+    <w:p>
+      <w:pPr>
+        <w:pStyle w:val="Listaszerbekezds"/>
+        <w:numPr>
+          <w:ilvl w:val="0"/>
+          <w:numId w:val="4"/>
+        </w:numPr>
+        <w:spacing w:after="0" w:line="240" w:lineRule="auto"/>
+        <w:rPr>
+          <w:sz w:val="24"/>
+          <w:szCs w:val="24"/>
+        </w:rPr>
+      </w:pPr>
+      <w:proofErr w:type="spellStart"/>
+      <w:r>
+        <w:rPr>
+          <w:sz w:val="24"/>
+          <w:szCs w:val="24"/>
+        </w:rPr>
+        <w:t>VégsőKM</w:t>
+      </w:r>
+      <w:proofErr w:type="spellEnd"/>
+    </w:p>
+    <w:p>
+      <w:pPr>
+        <w:pStyle w:val="Listaszerbekezds"/>
+        <w:numPr>
+          <w:ilvl w:val="0"/>
+          <w:numId w:val="4"/>
+        </w:numPr>
+        <w:spacing w:line="240" w:lineRule="auto"/>
+        <w:rPr>
+          <w:sz w:val="24"/>
+          <w:szCs w:val="24"/>
+        </w:rPr>
+      </w:pPr>
+      <w:r>
+        <w:rPr>
+          <w:sz w:val="24"/>
+          <w:szCs w:val="24"/>
+        </w:rPr>
+        <w:t>Dátum</w:t>
+      </w:r>
+    </w:p>
+    <w:p>
+      <w:pPr>
+        <w:rPr>
+          <w:sz w:val="24"/>
+          <w:szCs w:val="24"/>
+        </w:rPr>
+      </w:pPr>
     </w:p>
     <w:sectPr>
       <w:pgSz w:w="11906" w:h="16838"/>

</xml_diff>

<commit_message>
Adatbázis véglegesítése, doksi javítása
</commit_message>
<xml_diff>
--- a/Dokumentáció/ForgalmiNapló_Terv.docx
+++ b/Dokumentáció/ForgalmiNapló_Terv.docx
@@ -1,6 +1,6 @@
 
 <file path=word/document.xml><?xml version="1.0" encoding="utf-8"?>
-<w:document xmlns:wpc="http://schemas.microsoft.com/office/word/2010/wordprocessingCanvas" xmlns:cx="http://schemas.microsoft.com/office/drawing/2014/chartex" xmlns:cx1="http://schemas.microsoft.com/office/drawing/2015/9/8/chartex" xmlns:mc="http://schemas.openxmlformats.org/markup-compatibility/2006" xmlns:o="urn:schemas-microsoft-com:office:office" xmlns:r="http://schemas.openxmlformats.org/officeDocument/2006/relationships" xmlns:m="http://schemas.openxmlformats.org/officeDocument/2006/math" xmlns:v="urn:schemas-microsoft-com:vml" xmlns:wp14="http://schemas.microsoft.com/office/word/2010/wordprocessingDrawing" xmlns:wp="http://schemas.openxmlformats.org/drawingml/2006/wordprocessingDrawing" xmlns:w10="urn:schemas-microsoft-com:office:word" xmlns:w="http://schemas.openxmlformats.org/wordprocessingml/2006/main" xmlns:w14="http://schemas.microsoft.com/office/word/2010/wordml" xmlns:w15="http://schemas.microsoft.com/office/word/2012/wordml" xmlns:w16se="http://schemas.microsoft.com/office/word/2015/wordml/symex" xmlns:wpg="http://schemas.microsoft.com/office/word/2010/wordprocessingGroup" xmlns:wpi="http://schemas.microsoft.com/office/word/2010/wordprocessingInk" xmlns:wne="http://schemas.microsoft.com/office/word/2006/wordml" xmlns:wps="http://schemas.microsoft.com/office/word/2010/wordprocessingShape" mc:Ignorable="w14 w15 w16se wp14">
+<w:document xmlns:wpc="http://schemas.microsoft.com/office/word/2010/wordprocessingCanvas" xmlns:cx="http://schemas.microsoft.com/office/drawing/2014/chartex" xmlns:cx1="http://schemas.microsoft.com/office/drawing/2015/9/8/chartex" xmlns:cx2="http://schemas.microsoft.com/office/drawing/2015/10/21/chartex" xmlns:cx3="http://schemas.microsoft.com/office/drawing/2016/5/9/chartex" xmlns:cx4="http://schemas.microsoft.com/office/drawing/2016/5/10/chartex" xmlns:cx5="http://schemas.microsoft.com/office/drawing/2016/5/11/chartex" xmlns:cx6="http://schemas.microsoft.com/office/drawing/2016/5/12/chartex" xmlns:cx7="http://schemas.microsoft.com/office/drawing/2016/5/13/chartex" xmlns:cx8="http://schemas.microsoft.com/office/drawing/2016/5/14/chartex" xmlns:mc="http://schemas.openxmlformats.org/markup-compatibility/2006" xmlns:aink="http://schemas.microsoft.com/office/drawing/2016/ink" xmlns:am3d="http://schemas.microsoft.com/office/drawing/2017/model3d" xmlns:o="urn:schemas-microsoft-com:office:office" xmlns:r="http://schemas.openxmlformats.org/officeDocument/2006/relationships" xmlns:m="http://schemas.openxmlformats.org/officeDocument/2006/math" xmlns:v="urn:schemas-microsoft-com:vml" xmlns:wp14="http://schemas.microsoft.com/office/word/2010/wordprocessingDrawing" xmlns:wp="http://schemas.openxmlformats.org/drawingml/2006/wordprocessingDrawing" xmlns:w10="urn:schemas-microsoft-com:office:word" xmlns:w="http://schemas.openxmlformats.org/wordprocessingml/2006/main" xmlns:w14="http://schemas.microsoft.com/office/word/2010/wordml" xmlns:w15="http://schemas.microsoft.com/office/word/2012/wordml" xmlns:w16cex="http://schemas.microsoft.com/office/word/2018/wordml/cex" xmlns:w16cid="http://schemas.microsoft.com/office/word/2016/wordml/cid" xmlns:w16="http://schemas.microsoft.com/office/word/2018/wordml" xmlns:w16sdtdh="http://schemas.microsoft.com/office/word/2020/wordml/sdtdatahash" xmlns:w16se="http://schemas.microsoft.com/office/word/2015/wordml/symex" xmlns:wpg="http://schemas.microsoft.com/office/word/2010/wordprocessingGroup" xmlns:wpi="http://schemas.microsoft.com/office/word/2010/wordprocessingInk" xmlns:wne="http://schemas.microsoft.com/office/word/2006/wordml" xmlns:wps="http://schemas.microsoft.com/office/word/2010/wordprocessingShape" mc:Ignorable="w14 w15 w16se w16cid w16 w16cex w16sdtdh wp14">
   <w:body>
     <w:p>
       <w:pPr>
@@ -58,7 +58,22 @@
           <w:szCs w:val="24"/>
         </w:rPr>
         <w:br/>
-        <w:t>Szudár Richárd</w:t>
+      </w:r>
+      <w:proofErr w:type="spellStart"/>
+      <w:r>
+        <w:rPr>
+          <w:sz w:val="24"/>
+          <w:szCs w:val="24"/>
+        </w:rPr>
+        <w:t>Szudár</w:t>
+      </w:r>
+      <w:proofErr w:type="spellEnd"/>
+      <w:r>
+        <w:rPr>
+          <w:sz w:val="24"/>
+          <w:szCs w:val="24"/>
+        </w:rPr>
+        <w:t xml:space="preserve"> Richárd</w:t>
       </w:r>
       <w:r>
         <w:rPr>
@@ -103,8 +118,33 @@
           <w:sz w:val="24"/>
           <w:szCs w:val="24"/>
         </w:rPr>
-        <w:t>Visual Studio Code</w:t>
-      </w:r>
+        <w:t xml:space="preserve">Visual </w:t>
+      </w:r>
+      <w:proofErr w:type="spellStart"/>
+      <w:r>
+        <w:rPr>
+          <w:sz w:val="24"/>
+          <w:szCs w:val="24"/>
+        </w:rPr>
+        <w:t>Studio</w:t>
+      </w:r>
+      <w:proofErr w:type="spellEnd"/>
+      <w:r>
+        <w:rPr>
+          <w:sz w:val="24"/>
+          <w:szCs w:val="24"/>
+        </w:rPr>
+        <w:t xml:space="preserve"> </w:t>
+      </w:r>
+      <w:proofErr w:type="spellStart"/>
+      <w:r>
+        <w:rPr>
+          <w:sz w:val="24"/>
+          <w:szCs w:val="24"/>
+        </w:rPr>
+        <w:t>Code</w:t>
+      </w:r>
+      <w:proofErr w:type="spellEnd"/>
     </w:p>
     <w:p>
       <w:pPr>
@@ -157,6 +197,29 @@
           <w:szCs w:val="24"/>
         </w:rPr>
       </w:pPr>
+      <w:proofErr w:type="spellStart"/>
+      <w:r>
+        <w:rPr>
+          <w:sz w:val="24"/>
+          <w:szCs w:val="24"/>
+        </w:rPr>
+        <w:t>AngularJs</w:t>
+      </w:r>
+      <w:proofErr w:type="spellEnd"/>
+    </w:p>
+    <w:p>
+      <w:pPr>
+        <w:pStyle w:val="Listaszerbekezds"/>
+        <w:numPr>
+          <w:ilvl w:val="0"/>
+          <w:numId w:val="3"/>
+        </w:numPr>
+        <w:rPr>
+          <w:sz w:val="24"/>
+          <w:szCs w:val="24"/>
+        </w:rPr>
+      </w:pPr>
+      <w:proofErr w:type="spellStart"/>
       <w:r>
         <w:rPr>
           <w:sz w:val="24"/>
@@ -164,6 +227,7 @@
         </w:rPr>
         <w:t>NodeJS</w:t>
       </w:r>
+      <w:proofErr w:type="spellEnd"/>
     </w:p>
     <w:p>
       <w:pPr>
@@ -177,6 +241,7 @@
           <w:szCs w:val="24"/>
         </w:rPr>
       </w:pPr>
+      <w:proofErr w:type="spellStart"/>
       <w:r>
         <w:rPr>
           <w:sz w:val="24"/>
@@ -184,6 +249,7 @@
         </w:rPr>
         <w:t>MySQL</w:t>
       </w:r>
+      <w:proofErr w:type="spellEnd"/>
     </w:p>
     <w:p>
       <w:pPr>
@@ -294,7 +360,23 @@
           <w:sz w:val="24"/>
           <w:szCs w:val="24"/>
         </w:rPr>
-        <w:t>Ahogyan a weboldalra lépünk a felhasználó a belépési felületet fogja látni először, ahol lehetősége van az e-mail címe valamint a jelszava beírásával, a Belépés gombra kattintva belépni a Forgalmi napló rendszerébe</w:t>
+        <w:t xml:space="preserve">Ahogyan a weboldalra lépünk a felhasználó a belépési felületet fogja látni először, ahol lehetősége van az e-mail címe valamint a </w:t>
+      </w:r>
+      <w:proofErr w:type="spellStart"/>
+      <w:r>
+        <w:rPr>
+          <w:sz w:val="24"/>
+          <w:szCs w:val="24"/>
+        </w:rPr>
+        <w:t>jelszava</w:t>
+      </w:r>
+      <w:proofErr w:type="spellEnd"/>
+      <w:r>
+        <w:rPr>
+          <w:sz w:val="24"/>
+          <w:szCs w:val="24"/>
+        </w:rPr>
+        <w:t xml:space="preserve"> beírásával, a Belépés gombra kattintva belépni a Forgalmi napló rendszerébe</w:t>
       </w:r>
       <w:r>
         <w:rPr>
@@ -404,8 +486,19 @@
           <w:szCs w:val="24"/>
           <w:u w:val="single"/>
         </w:rPr>
-        <w:t>Szuper Admin</w:t>
-      </w:r>
+        <w:t xml:space="preserve">Szuper </w:t>
+      </w:r>
+      <w:proofErr w:type="spellStart"/>
+      <w:r>
+        <w:rPr>
+          <w:b/>
+          <w:sz w:val="24"/>
+          <w:szCs w:val="24"/>
+          <w:u w:val="single"/>
+        </w:rPr>
+        <w:t>Admin</w:t>
+      </w:r>
+      <w:proofErr w:type="spellEnd"/>
       <w:r>
         <w:rPr>
           <w:b/>
@@ -567,7 +660,23 @@
           <w:sz w:val="24"/>
           <w:szCs w:val="24"/>
         </w:rPr>
-        <w:t>(ID, IskolaID,</w:t>
+        <w:t xml:space="preserve">(ID, </w:t>
+      </w:r>
+      <w:proofErr w:type="spellStart"/>
+      <w:r>
+        <w:rPr>
+          <w:sz w:val="24"/>
+          <w:szCs w:val="24"/>
+        </w:rPr>
+        <w:t>IskolaID</w:t>
+      </w:r>
+      <w:proofErr w:type="spellEnd"/>
+      <w:r>
+        <w:rPr>
+          <w:sz w:val="24"/>
+          <w:szCs w:val="24"/>
+        </w:rPr>
+        <w:t>,</w:t>
       </w:r>
       <w:r>
         <w:rPr>
@@ -576,6 +685,7 @@
         </w:rPr>
         <w:t xml:space="preserve"> </w:t>
       </w:r>
+      <w:proofErr w:type="spellStart"/>
       <w:r>
         <w:rPr>
           <w:sz w:val="24"/>
@@ -583,8 +693,7 @@
         </w:rPr>
         <w:t>IskolaNev</w:t>
       </w:r>
-      <w:bookmarkStart w:id="0" w:name="_GoBack"/>
-      <w:bookmarkEnd w:id="0"/>
+      <w:proofErr w:type="spellEnd"/>
       <w:r>
         <w:rPr>
           <w:sz w:val="24"/>
@@ -751,6 +860,7 @@
           <w:u w:val="single"/>
         </w:rPr>
       </w:pPr>
+      <w:proofErr w:type="spellStart"/>
       <w:r>
         <w:rPr>
           <w:b/>
@@ -760,6 +870,7 @@
         </w:rPr>
         <w:t>Admin</w:t>
       </w:r>
+      <w:proofErr w:type="spellEnd"/>
       <w:r>
         <w:rPr>
           <w:b/>
@@ -785,7 +896,23 @@
           <w:sz w:val="24"/>
           <w:szCs w:val="24"/>
         </w:rPr>
-        <w:t>Belépés után az admin a regisztrált felhasználókat tárolt táblát fogja látni</w:t>
+        <w:t xml:space="preserve">Belépés után az </w:t>
+      </w:r>
+      <w:proofErr w:type="spellStart"/>
+      <w:r>
+        <w:rPr>
+          <w:sz w:val="24"/>
+          <w:szCs w:val="24"/>
+        </w:rPr>
+        <w:t>admin</w:t>
+      </w:r>
+      <w:proofErr w:type="spellEnd"/>
+      <w:r>
+        <w:rPr>
+          <w:sz w:val="24"/>
+          <w:szCs w:val="24"/>
+        </w:rPr>
+        <w:t xml:space="preserve"> a regisztrált felhasználókat tárolt táblát fogja látni</w:t>
       </w:r>
       <w:r>
         <w:rPr>
@@ -1210,7 +1337,7 @@
         </w:rPr>
         <w:lastRenderedPageBreak/>
         <w:drawing>
-          <wp:anchor distT="0" distB="0" distL="114300" distR="114300" simplePos="0" relativeHeight="251658240" behindDoc="1" locked="0" layoutInCell="1" allowOverlap="1">
+          <wp:anchor distT="0" distB="0" distL="114300" distR="114300" simplePos="0" relativeHeight="251658240" behindDoc="1" locked="0" layoutInCell="1" allowOverlap="1" wp14:anchorId="2F179529" wp14:editId="36C21C83">
             <wp:simplePos x="0" y="0"/>
             <wp:positionH relativeFrom="margin">
               <wp:posOffset>180975</wp:posOffset>
@@ -2160,6 +2287,7 @@
           <w:szCs w:val="24"/>
         </w:rPr>
       </w:pPr>
+      <w:proofErr w:type="spellStart"/>
       <w:r>
         <w:rPr>
           <w:sz w:val="24"/>
@@ -2167,6 +2295,7 @@
         </w:rPr>
         <w:t>IskolaID</w:t>
       </w:r>
+      <w:proofErr w:type="spellEnd"/>
     </w:p>
     <w:p>
       <w:pPr>
@@ -2186,7 +2315,7 @@
           <w:sz w:val="24"/>
           <w:szCs w:val="24"/>
         </w:rPr>
-        <w:t>IskolaNev</w:t>
+        <w:t>Felhasználónév</w:t>
       </w:r>
     </w:p>
     <w:p>
@@ -2207,6 +2336,189 @@
           <w:sz w:val="24"/>
           <w:szCs w:val="24"/>
         </w:rPr>
+        <w:t>Jelszó</w:t>
+      </w:r>
+    </w:p>
+    <w:p>
+      <w:pPr>
+        <w:pStyle w:val="Listaszerbekezds"/>
+        <w:numPr>
+          <w:ilvl w:val="0"/>
+          <w:numId w:val="4"/>
+        </w:numPr>
+        <w:spacing w:line="240" w:lineRule="auto"/>
+        <w:rPr>
+          <w:sz w:val="24"/>
+          <w:szCs w:val="24"/>
+        </w:rPr>
+      </w:pPr>
+      <w:r>
+        <w:rPr>
+          <w:sz w:val="24"/>
+          <w:szCs w:val="24"/>
+        </w:rPr>
+        <w:t>Telefonszám</w:t>
+      </w:r>
+    </w:p>
+    <w:p>
+      <w:pPr>
+        <w:pStyle w:val="Listaszerbekezds"/>
+        <w:numPr>
+          <w:ilvl w:val="0"/>
+          <w:numId w:val="4"/>
+        </w:numPr>
+        <w:spacing w:line="240" w:lineRule="auto"/>
+        <w:rPr>
+          <w:sz w:val="24"/>
+          <w:szCs w:val="24"/>
+        </w:rPr>
+      </w:pPr>
+      <w:r>
+        <w:rPr>
+          <w:sz w:val="24"/>
+          <w:szCs w:val="24"/>
+        </w:rPr>
+        <w:t>Email</w:t>
+      </w:r>
+    </w:p>
+    <w:p>
+      <w:pPr>
+        <w:pStyle w:val="Listaszerbekezds"/>
+        <w:numPr>
+          <w:ilvl w:val="0"/>
+          <w:numId w:val="4"/>
+        </w:numPr>
+        <w:spacing w:line="240" w:lineRule="auto"/>
+        <w:rPr>
+          <w:sz w:val="24"/>
+          <w:szCs w:val="24"/>
+        </w:rPr>
+      </w:pPr>
+      <w:r>
+        <w:rPr>
+          <w:sz w:val="24"/>
+          <w:szCs w:val="24"/>
+        </w:rPr>
+        <w:t>Status(</w:t>
+      </w:r>
+      <w:proofErr w:type="spellStart"/>
+      <w:r>
+        <w:rPr>
+          <w:sz w:val="24"/>
+          <w:szCs w:val="24"/>
+        </w:rPr>
+        <w:t>Admin</w:t>
+      </w:r>
+      <w:proofErr w:type="spellEnd"/>
+      <w:r>
+        <w:rPr>
+          <w:sz w:val="24"/>
+          <w:szCs w:val="24"/>
+        </w:rPr>
+        <w:t>) 3</w:t>
+      </w:r>
+    </w:p>
+    <w:p>
+      <w:pPr>
+        <w:spacing w:line="240" w:lineRule="auto"/>
+        <w:rPr>
+          <w:sz w:val="24"/>
+          <w:szCs w:val="24"/>
+        </w:rPr>
+      </w:pPr>
+      <w:r>
+        <w:rPr>
+          <w:sz w:val="24"/>
+          <w:szCs w:val="24"/>
+        </w:rPr>
+        <w:t>Tanár tábla</w:t>
+      </w:r>
+    </w:p>
+    <w:p>
+      <w:pPr>
+        <w:pStyle w:val="Listaszerbekezds"/>
+        <w:numPr>
+          <w:ilvl w:val="0"/>
+          <w:numId w:val="4"/>
+        </w:numPr>
+        <w:spacing w:line="240" w:lineRule="auto"/>
+        <w:rPr>
+          <w:sz w:val="24"/>
+          <w:szCs w:val="24"/>
+        </w:rPr>
+      </w:pPr>
+      <w:r>
+        <w:rPr>
+          <w:sz w:val="24"/>
+          <w:szCs w:val="24"/>
+        </w:rPr>
+        <w:t>ID</w:t>
+      </w:r>
+    </w:p>
+    <w:p>
+      <w:pPr>
+        <w:pStyle w:val="Listaszerbekezds"/>
+        <w:numPr>
+          <w:ilvl w:val="0"/>
+          <w:numId w:val="4"/>
+        </w:numPr>
+        <w:spacing w:line="240" w:lineRule="auto"/>
+        <w:rPr>
+          <w:sz w:val="24"/>
+          <w:szCs w:val="24"/>
+        </w:rPr>
+      </w:pPr>
+      <w:proofErr w:type="spellStart"/>
+      <w:r>
+        <w:rPr>
+          <w:sz w:val="24"/>
+          <w:szCs w:val="24"/>
+        </w:rPr>
+        <w:t>IskolaID</w:t>
+      </w:r>
+      <w:proofErr w:type="spellEnd"/>
+    </w:p>
+    <w:p>
+      <w:pPr>
+        <w:pStyle w:val="Listaszerbekezds"/>
+        <w:numPr>
+          <w:ilvl w:val="0"/>
+          <w:numId w:val="4"/>
+        </w:numPr>
+        <w:spacing w:line="240" w:lineRule="auto"/>
+        <w:rPr>
+          <w:sz w:val="24"/>
+          <w:szCs w:val="24"/>
+        </w:rPr>
+      </w:pPr>
+      <w:proofErr w:type="spellStart"/>
+      <w:r>
+        <w:rPr>
+          <w:sz w:val="24"/>
+          <w:szCs w:val="24"/>
+        </w:rPr>
+        <w:t>Orastatus</w:t>
+      </w:r>
+      <w:proofErr w:type="spellEnd"/>
+    </w:p>
+    <w:p>
+      <w:pPr>
+        <w:pStyle w:val="Listaszerbekezds"/>
+        <w:numPr>
+          <w:ilvl w:val="0"/>
+          <w:numId w:val="4"/>
+        </w:numPr>
+        <w:spacing w:line="240" w:lineRule="auto"/>
+        <w:rPr>
+          <w:sz w:val="24"/>
+          <w:szCs w:val="24"/>
+        </w:rPr>
+      </w:pPr>
+      <w:r>
+        <w:rPr>
+          <w:sz w:val="24"/>
+          <w:szCs w:val="24"/>
+        </w:rPr>
         <w:t>Felhasználónév</w:t>
       </w:r>
     </w:p>
@@ -2291,7 +2603,7 @@
           <w:sz w:val="24"/>
           <w:szCs w:val="24"/>
         </w:rPr>
-        <w:t>Status(Admin) 3</w:t>
+        <w:t>Status(Tanár) 2</w:t>
       </w:r>
     </w:p>
     <w:p>
@@ -2307,7 +2619,8 @@
           <w:sz w:val="24"/>
           <w:szCs w:val="24"/>
         </w:rPr>
-        <w:t>Tanár tábla</w:t>
+        <w:lastRenderedPageBreak/>
+        <w:t>Autó tábla</w:t>
       </w:r>
     </w:p>
     <w:p>
@@ -2344,13 +2657,15 @@
           <w:szCs w:val="24"/>
         </w:rPr>
       </w:pPr>
-      <w:r>
-        <w:rPr>
-          <w:sz w:val="24"/>
-          <w:szCs w:val="24"/>
-        </w:rPr>
-        <w:t>IskolaID</w:t>
-      </w:r>
+      <w:proofErr w:type="spellStart"/>
+      <w:r>
+        <w:rPr>
+          <w:sz w:val="24"/>
+          <w:szCs w:val="24"/>
+        </w:rPr>
+        <w:t>TanárID</w:t>
+      </w:r>
+      <w:proofErr w:type="spellEnd"/>
     </w:p>
     <w:p>
       <w:pPr>
@@ -2370,8 +2685,254 @@
           <w:sz w:val="24"/>
           <w:szCs w:val="24"/>
         </w:rPr>
+        <w:t>Rendszám</w:t>
+      </w:r>
+    </w:p>
+    <w:p>
+      <w:pPr>
+        <w:pStyle w:val="Listaszerbekezds"/>
+        <w:numPr>
+          <w:ilvl w:val="0"/>
+          <w:numId w:val="4"/>
+        </w:numPr>
+        <w:spacing w:line="240" w:lineRule="auto"/>
+        <w:rPr>
+          <w:sz w:val="24"/>
+          <w:szCs w:val="24"/>
+        </w:rPr>
+      </w:pPr>
+      <w:r>
+        <w:rPr>
+          <w:sz w:val="24"/>
+          <w:szCs w:val="24"/>
+        </w:rPr>
+        <w:t>Összes KM</w:t>
+      </w:r>
+    </w:p>
+    <w:p>
+      <w:pPr>
+        <w:spacing w:line="240" w:lineRule="auto"/>
+        <w:rPr>
+          <w:sz w:val="24"/>
+          <w:szCs w:val="24"/>
+        </w:rPr>
+      </w:pPr>
+      <w:r>
+        <w:rPr>
+          <w:sz w:val="24"/>
+          <w:szCs w:val="24"/>
+        </w:rPr>
+        <w:t>Diák tábla</w:t>
+      </w:r>
+    </w:p>
+    <w:p>
+      <w:pPr>
+        <w:pStyle w:val="Listaszerbekezds"/>
+        <w:numPr>
+          <w:ilvl w:val="0"/>
+          <w:numId w:val="4"/>
+        </w:numPr>
+        <w:spacing w:line="240" w:lineRule="auto"/>
+        <w:rPr>
+          <w:sz w:val="24"/>
+          <w:szCs w:val="24"/>
+        </w:rPr>
+      </w:pPr>
+      <w:r>
+        <w:rPr>
+          <w:sz w:val="24"/>
+          <w:szCs w:val="24"/>
+        </w:rPr>
+        <w:t>ID</w:t>
+      </w:r>
+    </w:p>
+    <w:p>
+      <w:pPr>
+        <w:pStyle w:val="Listaszerbekezds"/>
+        <w:numPr>
+          <w:ilvl w:val="0"/>
+          <w:numId w:val="4"/>
+        </w:numPr>
+        <w:spacing w:line="240" w:lineRule="auto"/>
+        <w:rPr>
+          <w:sz w:val="24"/>
+          <w:szCs w:val="24"/>
+        </w:rPr>
+      </w:pPr>
+      <w:proofErr w:type="spellStart"/>
+      <w:r>
+        <w:rPr>
+          <w:sz w:val="24"/>
+          <w:szCs w:val="24"/>
+        </w:rPr>
+        <w:t>TanárID</w:t>
+      </w:r>
+      <w:proofErr w:type="spellEnd"/>
+    </w:p>
+    <w:p>
+      <w:pPr>
+        <w:pStyle w:val="Listaszerbekezds"/>
+        <w:numPr>
+          <w:ilvl w:val="0"/>
+          <w:numId w:val="4"/>
+        </w:numPr>
+        <w:spacing w:line="240" w:lineRule="auto"/>
+        <w:rPr>
+          <w:sz w:val="24"/>
+          <w:szCs w:val="24"/>
+        </w:rPr>
+      </w:pPr>
+      <w:r>
+        <w:rPr>
+          <w:sz w:val="24"/>
+          <w:szCs w:val="24"/>
+        </w:rPr>
+        <w:t>Felhasználónév</w:t>
+      </w:r>
+    </w:p>
+    <w:p>
+      <w:pPr>
+        <w:pStyle w:val="Listaszerbekezds"/>
+        <w:numPr>
+          <w:ilvl w:val="0"/>
+          <w:numId w:val="4"/>
+        </w:numPr>
+        <w:spacing w:line="240" w:lineRule="auto"/>
+        <w:rPr>
+          <w:sz w:val="24"/>
+          <w:szCs w:val="24"/>
+        </w:rPr>
+      </w:pPr>
+      <w:r>
+        <w:rPr>
+          <w:sz w:val="24"/>
+          <w:szCs w:val="24"/>
+        </w:rPr>
+        <w:t>Jelszó</w:t>
+      </w:r>
+    </w:p>
+    <w:p>
+      <w:pPr>
+        <w:pStyle w:val="Listaszerbekezds"/>
+        <w:numPr>
+          <w:ilvl w:val="0"/>
+          <w:numId w:val="4"/>
+        </w:numPr>
+        <w:spacing w:line="240" w:lineRule="auto"/>
+        <w:rPr>
+          <w:sz w:val="24"/>
+          <w:szCs w:val="24"/>
+        </w:rPr>
+      </w:pPr>
+      <w:r>
+        <w:rPr>
+          <w:sz w:val="24"/>
+          <w:szCs w:val="24"/>
+        </w:rPr>
+        <w:t>Telefonszám</w:t>
+      </w:r>
+    </w:p>
+    <w:p>
+      <w:pPr>
+        <w:pStyle w:val="Listaszerbekezds"/>
+        <w:numPr>
+          <w:ilvl w:val="0"/>
+          <w:numId w:val="4"/>
+        </w:numPr>
+        <w:spacing w:line="240" w:lineRule="auto"/>
+        <w:rPr>
+          <w:sz w:val="24"/>
+          <w:szCs w:val="24"/>
+        </w:rPr>
+      </w:pPr>
+      <w:r>
+        <w:rPr>
+          <w:sz w:val="24"/>
+          <w:szCs w:val="24"/>
+        </w:rPr>
+        <w:t>Email</w:t>
+      </w:r>
+    </w:p>
+    <w:p>
+      <w:pPr>
+        <w:pStyle w:val="Listaszerbekezds"/>
+        <w:numPr>
+          <w:ilvl w:val="0"/>
+          <w:numId w:val="4"/>
+        </w:numPr>
+        <w:spacing w:line="240" w:lineRule="auto"/>
+        <w:rPr>
+          <w:sz w:val="24"/>
+          <w:szCs w:val="24"/>
+        </w:rPr>
+      </w:pPr>
+      <w:r>
+        <w:rPr>
+          <w:sz w:val="24"/>
+          <w:szCs w:val="24"/>
+        </w:rPr>
+        <w:t>Status(Diák) 1</w:t>
+      </w:r>
+    </w:p>
+    <w:p>
+      <w:pPr>
+        <w:spacing w:line="240" w:lineRule="auto"/>
+        <w:rPr>
+          <w:sz w:val="24"/>
+          <w:szCs w:val="24"/>
+        </w:rPr>
+      </w:pPr>
+      <w:r>
+        <w:rPr>
+          <w:sz w:val="24"/>
+          <w:szCs w:val="24"/>
+        </w:rPr>
+        <w:t>Óra tábla</w:t>
+      </w:r>
+    </w:p>
+    <w:p>
+      <w:pPr>
+        <w:pStyle w:val="Listaszerbekezds"/>
+        <w:numPr>
+          <w:ilvl w:val="0"/>
+          <w:numId w:val="4"/>
+        </w:numPr>
+        <w:spacing w:line="240" w:lineRule="auto"/>
+        <w:rPr>
+          <w:sz w:val="24"/>
+          <w:szCs w:val="24"/>
+        </w:rPr>
+      </w:pPr>
+      <w:r>
+        <w:rPr>
+          <w:sz w:val="24"/>
+          <w:szCs w:val="24"/>
+        </w:rPr>
+        <w:t>ID</w:t>
+      </w:r>
+    </w:p>
+    <w:p>
+      <w:pPr>
+        <w:pStyle w:val="Listaszerbekezds"/>
+        <w:numPr>
+          <w:ilvl w:val="0"/>
+          <w:numId w:val="4"/>
+        </w:numPr>
+        <w:spacing w:line="240" w:lineRule="auto"/>
+        <w:rPr>
+          <w:sz w:val="24"/>
+          <w:szCs w:val="24"/>
+        </w:rPr>
+      </w:pPr>
+      <w:proofErr w:type="spellStart"/>
+      <w:r>
+        <w:rPr>
+          <w:sz w:val="24"/>
+          <w:szCs w:val="24"/>
+        </w:rPr>
         <w:t>DiákID</w:t>
       </w:r>
+      <w:proofErr w:type="spellEnd"/>
     </w:p>
     <w:p>
       <w:pPr>
@@ -2386,13 +2947,15 @@
           <w:szCs w:val="24"/>
         </w:rPr>
       </w:pPr>
-      <w:r>
-        <w:rPr>
-          <w:sz w:val="24"/>
-          <w:szCs w:val="24"/>
-        </w:rPr>
-        <w:t>Orastatus</w:t>
-      </w:r>
+      <w:proofErr w:type="spellStart"/>
+      <w:r>
+        <w:rPr>
+          <w:sz w:val="24"/>
+          <w:szCs w:val="24"/>
+        </w:rPr>
+        <w:t>KezdőKM</w:t>
+      </w:r>
+      <w:proofErr w:type="spellEnd"/>
     </w:p>
     <w:p>
       <w:pPr>
@@ -2401,6 +2964,29 @@
           <w:ilvl w:val="0"/>
           <w:numId w:val="4"/>
         </w:numPr>
+        <w:spacing w:after="0" w:line="240" w:lineRule="auto"/>
+        <w:rPr>
+          <w:sz w:val="24"/>
+          <w:szCs w:val="24"/>
+        </w:rPr>
+      </w:pPr>
+      <w:proofErr w:type="spellStart"/>
+      <w:r>
+        <w:rPr>
+          <w:sz w:val="24"/>
+          <w:szCs w:val="24"/>
+        </w:rPr>
+        <w:t>VégsőKM</w:t>
+      </w:r>
+      <w:proofErr w:type="spellEnd"/>
+    </w:p>
+    <w:p>
+      <w:pPr>
+        <w:pStyle w:val="Listaszerbekezds"/>
+        <w:numPr>
+          <w:ilvl w:val="0"/>
+          <w:numId w:val="4"/>
+        </w:numPr>
         <w:spacing w:line="240" w:lineRule="auto"/>
         <w:rPr>
           <w:sz w:val="24"/>
@@ -2412,7 +2998,23 @@
           <w:sz w:val="24"/>
           <w:szCs w:val="24"/>
         </w:rPr>
-        <w:t>Felhasználónév</w:t>
+        <w:t>Dátum</w:t>
+      </w:r>
+    </w:p>
+    <w:p>
+      <w:pPr>
+        <w:spacing w:line="240" w:lineRule="auto"/>
+        <w:rPr>
+          <w:sz w:val="24"/>
+          <w:szCs w:val="24"/>
+        </w:rPr>
+      </w:pPr>
+      <w:r>
+        <w:rPr>
+          <w:sz w:val="24"/>
+          <w:szCs w:val="24"/>
+        </w:rPr>
+        <w:t>Iskola tábla</w:t>
       </w:r>
     </w:p>
     <w:p>
@@ -2433,7 +3035,7 @@
           <w:sz w:val="24"/>
           <w:szCs w:val="24"/>
         </w:rPr>
-        <w:t>Jelszó</w:t>
+        <w:t>ID</w:t>
       </w:r>
     </w:p>
     <w:p>
@@ -2454,497 +3056,14 @@
           <w:sz w:val="24"/>
           <w:szCs w:val="24"/>
         </w:rPr>
-        <w:t>Telefonszám</w:t>
-      </w:r>
-    </w:p>
-    <w:p>
-      <w:pPr>
-        <w:pStyle w:val="Listaszerbekezds"/>
-        <w:numPr>
-          <w:ilvl w:val="0"/>
-          <w:numId w:val="4"/>
-        </w:numPr>
-        <w:spacing w:line="240" w:lineRule="auto"/>
-        <w:rPr>
-          <w:sz w:val="24"/>
-          <w:szCs w:val="24"/>
-        </w:rPr>
-      </w:pPr>
-      <w:r>
-        <w:rPr>
-          <w:sz w:val="24"/>
-          <w:szCs w:val="24"/>
-        </w:rPr>
-        <w:lastRenderedPageBreak/>
-        <w:t>Email</w:t>
-      </w:r>
-    </w:p>
-    <w:p>
-      <w:pPr>
-        <w:pStyle w:val="Listaszerbekezds"/>
-        <w:numPr>
-          <w:ilvl w:val="0"/>
-          <w:numId w:val="4"/>
-        </w:numPr>
-        <w:spacing w:line="240" w:lineRule="auto"/>
-        <w:rPr>
-          <w:sz w:val="24"/>
-          <w:szCs w:val="24"/>
-        </w:rPr>
-      </w:pPr>
-      <w:r>
-        <w:rPr>
-          <w:sz w:val="24"/>
-          <w:szCs w:val="24"/>
-        </w:rPr>
-        <w:t>Status(Tanár) 2</w:t>
-      </w:r>
-    </w:p>
-    <w:p>
-      <w:pPr>
-        <w:spacing w:line="240" w:lineRule="auto"/>
-        <w:rPr>
-          <w:sz w:val="24"/>
-          <w:szCs w:val="24"/>
-        </w:rPr>
-      </w:pPr>
-      <w:r>
-        <w:rPr>
-          <w:sz w:val="24"/>
-          <w:szCs w:val="24"/>
-        </w:rPr>
-        <w:t>Autó tábla</w:t>
-      </w:r>
-    </w:p>
-    <w:p>
-      <w:pPr>
-        <w:pStyle w:val="Listaszerbekezds"/>
-        <w:numPr>
-          <w:ilvl w:val="0"/>
-          <w:numId w:val="4"/>
-        </w:numPr>
-        <w:spacing w:line="240" w:lineRule="auto"/>
-        <w:rPr>
-          <w:sz w:val="24"/>
-          <w:szCs w:val="24"/>
-        </w:rPr>
-      </w:pPr>
-      <w:r>
-        <w:rPr>
-          <w:sz w:val="24"/>
-          <w:szCs w:val="24"/>
-        </w:rPr>
-        <w:t>ID</w:t>
-      </w:r>
-    </w:p>
-    <w:p>
-      <w:pPr>
-        <w:pStyle w:val="Listaszerbekezds"/>
-        <w:numPr>
-          <w:ilvl w:val="0"/>
-          <w:numId w:val="4"/>
-        </w:numPr>
-        <w:spacing w:line="240" w:lineRule="auto"/>
-        <w:rPr>
-          <w:sz w:val="24"/>
-          <w:szCs w:val="24"/>
-        </w:rPr>
-      </w:pPr>
-      <w:r>
-        <w:rPr>
-          <w:sz w:val="24"/>
-          <w:szCs w:val="24"/>
-        </w:rPr>
-        <w:t>TanárID</w:t>
-      </w:r>
-    </w:p>
-    <w:p>
-      <w:pPr>
-        <w:pStyle w:val="Listaszerbekezds"/>
-        <w:numPr>
-          <w:ilvl w:val="0"/>
-          <w:numId w:val="4"/>
-        </w:numPr>
-        <w:spacing w:line="240" w:lineRule="auto"/>
-        <w:rPr>
-          <w:sz w:val="24"/>
-          <w:szCs w:val="24"/>
-        </w:rPr>
-      </w:pPr>
-      <w:r>
-        <w:rPr>
-          <w:sz w:val="24"/>
-          <w:szCs w:val="24"/>
-        </w:rPr>
-        <w:t>Rendszám</w:t>
-      </w:r>
-    </w:p>
-    <w:p>
-      <w:pPr>
-        <w:pStyle w:val="Listaszerbekezds"/>
-        <w:numPr>
-          <w:ilvl w:val="0"/>
-          <w:numId w:val="4"/>
-        </w:numPr>
-        <w:spacing w:line="240" w:lineRule="auto"/>
-        <w:rPr>
-          <w:sz w:val="24"/>
-          <w:szCs w:val="24"/>
-        </w:rPr>
-      </w:pPr>
-      <w:r>
-        <w:rPr>
-          <w:sz w:val="24"/>
-          <w:szCs w:val="24"/>
-        </w:rPr>
-        <w:t>Összes KM</w:t>
-      </w:r>
-    </w:p>
-    <w:p>
-      <w:pPr>
-        <w:spacing w:line="240" w:lineRule="auto"/>
-        <w:rPr>
-          <w:sz w:val="24"/>
-          <w:szCs w:val="24"/>
-        </w:rPr>
-      </w:pPr>
-      <w:r>
-        <w:rPr>
-          <w:sz w:val="24"/>
-          <w:szCs w:val="24"/>
-        </w:rPr>
-        <w:t>Diák tábla</w:t>
-      </w:r>
-    </w:p>
-    <w:p>
-      <w:pPr>
-        <w:pStyle w:val="Listaszerbekezds"/>
-        <w:numPr>
-          <w:ilvl w:val="0"/>
-          <w:numId w:val="4"/>
-        </w:numPr>
-        <w:spacing w:line="240" w:lineRule="auto"/>
-        <w:rPr>
-          <w:sz w:val="24"/>
-          <w:szCs w:val="24"/>
-        </w:rPr>
-      </w:pPr>
-      <w:r>
-        <w:rPr>
-          <w:sz w:val="24"/>
-          <w:szCs w:val="24"/>
-        </w:rPr>
-        <w:t>ID</w:t>
-      </w:r>
-    </w:p>
-    <w:p>
-      <w:pPr>
-        <w:pStyle w:val="Listaszerbekezds"/>
-        <w:numPr>
-          <w:ilvl w:val="0"/>
-          <w:numId w:val="4"/>
-        </w:numPr>
-        <w:spacing w:line="240" w:lineRule="auto"/>
-        <w:rPr>
-          <w:sz w:val="24"/>
-          <w:szCs w:val="24"/>
-        </w:rPr>
-      </w:pPr>
-      <w:r>
-        <w:rPr>
-          <w:sz w:val="24"/>
-          <w:szCs w:val="24"/>
-        </w:rPr>
-        <w:t>IskolaID</w:t>
-      </w:r>
-    </w:p>
-    <w:p>
-      <w:pPr>
-        <w:pStyle w:val="Listaszerbekezds"/>
-        <w:numPr>
-          <w:ilvl w:val="0"/>
-          <w:numId w:val="4"/>
-        </w:numPr>
-        <w:spacing w:line="240" w:lineRule="auto"/>
-        <w:rPr>
-          <w:sz w:val="24"/>
-          <w:szCs w:val="24"/>
-        </w:rPr>
-      </w:pPr>
-      <w:r>
-        <w:rPr>
-          <w:sz w:val="24"/>
-          <w:szCs w:val="24"/>
-        </w:rPr>
-        <w:t>TanárID</w:t>
-      </w:r>
-    </w:p>
-    <w:p>
-      <w:pPr>
-        <w:pStyle w:val="Listaszerbekezds"/>
-        <w:numPr>
-          <w:ilvl w:val="0"/>
-          <w:numId w:val="4"/>
-        </w:numPr>
-        <w:spacing w:line="240" w:lineRule="auto"/>
-        <w:rPr>
-          <w:sz w:val="24"/>
-          <w:szCs w:val="24"/>
-        </w:rPr>
-      </w:pPr>
-      <w:r>
-        <w:rPr>
-          <w:sz w:val="24"/>
-          <w:szCs w:val="24"/>
-        </w:rPr>
-        <w:t>Felhasználónév</w:t>
-      </w:r>
-    </w:p>
-    <w:p>
-      <w:pPr>
-        <w:pStyle w:val="Listaszerbekezds"/>
-        <w:numPr>
-          <w:ilvl w:val="0"/>
-          <w:numId w:val="4"/>
-        </w:numPr>
-        <w:spacing w:line="240" w:lineRule="auto"/>
-        <w:rPr>
-          <w:sz w:val="24"/>
-          <w:szCs w:val="24"/>
-        </w:rPr>
-      </w:pPr>
-      <w:r>
-        <w:rPr>
-          <w:sz w:val="24"/>
-          <w:szCs w:val="24"/>
-        </w:rPr>
-        <w:t>Jelszó</w:t>
-      </w:r>
-    </w:p>
-    <w:p>
-      <w:pPr>
-        <w:pStyle w:val="Listaszerbekezds"/>
-        <w:numPr>
-          <w:ilvl w:val="0"/>
-          <w:numId w:val="4"/>
-        </w:numPr>
-        <w:spacing w:line="240" w:lineRule="auto"/>
-        <w:rPr>
-          <w:sz w:val="24"/>
-          <w:szCs w:val="24"/>
-        </w:rPr>
-      </w:pPr>
-      <w:r>
-        <w:rPr>
-          <w:sz w:val="24"/>
-          <w:szCs w:val="24"/>
-        </w:rPr>
-        <w:t>Telefonszám</w:t>
-      </w:r>
-    </w:p>
-    <w:p>
-      <w:pPr>
-        <w:pStyle w:val="Listaszerbekezds"/>
-        <w:numPr>
-          <w:ilvl w:val="0"/>
-          <w:numId w:val="4"/>
-        </w:numPr>
-        <w:spacing w:line="240" w:lineRule="auto"/>
-        <w:rPr>
-          <w:sz w:val="24"/>
-          <w:szCs w:val="24"/>
-        </w:rPr>
-      </w:pPr>
-      <w:r>
-        <w:rPr>
-          <w:sz w:val="24"/>
-          <w:szCs w:val="24"/>
-        </w:rPr>
-        <w:t>Email</w:t>
-      </w:r>
-    </w:p>
-    <w:p>
-      <w:pPr>
-        <w:pStyle w:val="Listaszerbekezds"/>
-        <w:numPr>
-          <w:ilvl w:val="0"/>
-          <w:numId w:val="4"/>
-        </w:numPr>
-        <w:spacing w:line="240" w:lineRule="auto"/>
-        <w:rPr>
-          <w:sz w:val="24"/>
-          <w:szCs w:val="24"/>
-        </w:rPr>
-      </w:pPr>
-      <w:r>
-        <w:rPr>
-          <w:sz w:val="24"/>
-          <w:szCs w:val="24"/>
-        </w:rPr>
-        <w:t>Status(Diák) 1</w:t>
-      </w:r>
-    </w:p>
-    <w:p>
-      <w:pPr>
-        <w:spacing w:line="240" w:lineRule="auto"/>
-        <w:rPr>
-          <w:sz w:val="24"/>
-          <w:szCs w:val="24"/>
-        </w:rPr>
-      </w:pPr>
-      <w:r>
-        <w:rPr>
-          <w:sz w:val="24"/>
-          <w:szCs w:val="24"/>
-        </w:rPr>
-        <w:t>Óra tábla</w:t>
-      </w:r>
-    </w:p>
-    <w:p>
-      <w:pPr>
-        <w:pStyle w:val="Listaszerbekezds"/>
-        <w:numPr>
-          <w:ilvl w:val="0"/>
-          <w:numId w:val="4"/>
-        </w:numPr>
-        <w:spacing w:line="240" w:lineRule="auto"/>
-        <w:rPr>
-          <w:sz w:val="24"/>
-          <w:szCs w:val="24"/>
-        </w:rPr>
-      </w:pPr>
-      <w:r>
-        <w:rPr>
-          <w:sz w:val="24"/>
-          <w:szCs w:val="24"/>
-        </w:rPr>
-        <w:t>ID</w:t>
-      </w:r>
-    </w:p>
-    <w:p>
-      <w:pPr>
-        <w:pStyle w:val="Listaszerbekezds"/>
-        <w:numPr>
-          <w:ilvl w:val="0"/>
-          <w:numId w:val="4"/>
-        </w:numPr>
-        <w:spacing w:line="240" w:lineRule="auto"/>
-        <w:rPr>
-          <w:sz w:val="24"/>
-          <w:szCs w:val="24"/>
-        </w:rPr>
-      </w:pPr>
-      <w:r>
-        <w:rPr>
-          <w:sz w:val="24"/>
-          <w:szCs w:val="24"/>
-        </w:rPr>
-        <w:t>TanárID</w:t>
-      </w:r>
-    </w:p>
-    <w:p>
-      <w:pPr>
-        <w:pStyle w:val="Listaszerbekezds"/>
-        <w:numPr>
-          <w:ilvl w:val="0"/>
-          <w:numId w:val="4"/>
-        </w:numPr>
-        <w:spacing w:line="240" w:lineRule="auto"/>
-        <w:rPr>
-          <w:sz w:val="24"/>
-          <w:szCs w:val="24"/>
-        </w:rPr>
-      </w:pPr>
-      <w:r>
-        <w:rPr>
-          <w:sz w:val="24"/>
-          <w:szCs w:val="24"/>
-        </w:rPr>
-        <w:t>DiákID</w:t>
-      </w:r>
-    </w:p>
-    <w:p>
-      <w:pPr>
-        <w:pStyle w:val="Listaszerbekezds"/>
-        <w:numPr>
-          <w:ilvl w:val="0"/>
-          <w:numId w:val="4"/>
-        </w:numPr>
-        <w:spacing w:line="240" w:lineRule="auto"/>
-        <w:rPr>
-          <w:sz w:val="24"/>
-          <w:szCs w:val="24"/>
-        </w:rPr>
-      </w:pPr>
-      <w:r>
-        <w:rPr>
-          <w:sz w:val="24"/>
-          <w:szCs w:val="24"/>
-        </w:rPr>
-        <w:t>AutoID</w:t>
-      </w:r>
-    </w:p>
-    <w:p>
-      <w:pPr>
-        <w:pStyle w:val="Listaszerbekezds"/>
-        <w:numPr>
-          <w:ilvl w:val="0"/>
-          <w:numId w:val="4"/>
-        </w:numPr>
-        <w:spacing w:line="240" w:lineRule="auto"/>
-        <w:rPr>
-          <w:sz w:val="24"/>
-          <w:szCs w:val="24"/>
-        </w:rPr>
-      </w:pPr>
-      <w:r>
-        <w:rPr>
-          <w:sz w:val="24"/>
-          <w:szCs w:val="24"/>
-        </w:rPr>
-        <w:t>KezdőKM</w:t>
-      </w:r>
-    </w:p>
-    <w:p>
-      <w:pPr>
-        <w:pStyle w:val="Listaszerbekezds"/>
-        <w:numPr>
-          <w:ilvl w:val="0"/>
-          <w:numId w:val="4"/>
-        </w:numPr>
-        <w:spacing w:after="0" w:line="240" w:lineRule="auto"/>
-        <w:rPr>
-          <w:sz w:val="24"/>
-          <w:szCs w:val="24"/>
-        </w:rPr>
-      </w:pPr>
-      <w:r>
-        <w:rPr>
-          <w:sz w:val="24"/>
-          <w:szCs w:val="24"/>
-        </w:rPr>
-        <w:t>VégsőKM</w:t>
-      </w:r>
-    </w:p>
-    <w:p>
-      <w:pPr>
-        <w:pStyle w:val="Listaszerbekezds"/>
-        <w:numPr>
-          <w:ilvl w:val="0"/>
-          <w:numId w:val="4"/>
-        </w:numPr>
-        <w:spacing w:line="240" w:lineRule="auto"/>
-        <w:rPr>
-          <w:sz w:val="24"/>
-          <w:szCs w:val="24"/>
-        </w:rPr>
-      </w:pPr>
-      <w:r>
-        <w:rPr>
-          <w:sz w:val="24"/>
-          <w:szCs w:val="24"/>
-        </w:rPr>
-        <w:t>Dátum</w:t>
+        <w:t xml:space="preserve">Iskola </w:t>
+      </w:r>
+      <w:r>
+        <w:rPr>
+          <w:sz w:val="24"/>
+          <w:szCs w:val="24"/>
+        </w:rPr>
+        <w:t>Név</w:t>
       </w:r>
     </w:p>
     <w:p>
@@ -2966,7 +3085,7 @@
 </file>
 
 <file path=word/numbering.xml><?xml version="1.0" encoding="utf-8"?>
-<w:numbering xmlns:wpc="http://schemas.microsoft.com/office/word/2010/wordprocessingCanvas" xmlns:cx="http://schemas.microsoft.com/office/drawing/2014/chartex" xmlns:cx1="http://schemas.microsoft.com/office/drawing/2015/9/8/chartex" xmlns:mc="http://schemas.openxmlformats.org/markup-compatibility/2006" xmlns:o="urn:schemas-microsoft-com:office:office" xmlns:r="http://schemas.openxmlformats.org/officeDocument/2006/relationships" xmlns:m="http://schemas.openxmlformats.org/officeDocument/2006/math" xmlns:v="urn:schemas-microsoft-com:vml" xmlns:wp14="http://schemas.microsoft.com/office/word/2010/wordprocessingDrawing" xmlns:wp="http://schemas.openxmlformats.org/drawingml/2006/wordprocessingDrawing" xmlns:w10="urn:schemas-microsoft-com:office:word" xmlns:w="http://schemas.openxmlformats.org/wordprocessingml/2006/main" xmlns:w14="http://schemas.microsoft.com/office/word/2010/wordml" xmlns:w15="http://schemas.microsoft.com/office/word/2012/wordml" xmlns:w16se="http://schemas.microsoft.com/office/word/2015/wordml/symex" xmlns:wpg="http://schemas.microsoft.com/office/word/2010/wordprocessingGroup" xmlns:wpi="http://schemas.microsoft.com/office/word/2010/wordprocessingInk" xmlns:wne="http://schemas.microsoft.com/office/word/2006/wordml" xmlns:wps="http://schemas.microsoft.com/office/word/2010/wordprocessingShape" mc:Ignorable="w14 w15 w16se wp14">
+<w:numbering xmlns:wpc="http://schemas.microsoft.com/office/word/2010/wordprocessingCanvas" xmlns:cx="http://schemas.microsoft.com/office/drawing/2014/chartex" xmlns:cx1="http://schemas.microsoft.com/office/drawing/2015/9/8/chartex" xmlns:cx2="http://schemas.microsoft.com/office/drawing/2015/10/21/chartex" xmlns:cx3="http://schemas.microsoft.com/office/drawing/2016/5/9/chartex" xmlns:cx4="http://schemas.microsoft.com/office/drawing/2016/5/10/chartex" xmlns:cx5="http://schemas.microsoft.com/office/drawing/2016/5/11/chartex" xmlns:cx6="http://schemas.microsoft.com/office/drawing/2016/5/12/chartex" xmlns:cx7="http://schemas.microsoft.com/office/drawing/2016/5/13/chartex" xmlns:cx8="http://schemas.microsoft.com/office/drawing/2016/5/14/chartex" xmlns:mc="http://schemas.openxmlformats.org/markup-compatibility/2006" xmlns:aink="http://schemas.microsoft.com/office/drawing/2016/ink" xmlns:am3d="http://schemas.microsoft.com/office/drawing/2017/model3d" xmlns:o="urn:schemas-microsoft-com:office:office" xmlns:r="http://schemas.openxmlformats.org/officeDocument/2006/relationships" xmlns:m="http://schemas.openxmlformats.org/officeDocument/2006/math" xmlns:v="urn:schemas-microsoft-com:vml" xmlns:wp14="http://schemas.microsoft.com/office/word/2010/wordprocessingDrawing" xmlns:wp="http://schemas.openxmlformats.org/drawingml/2006/wordprocessingDrawing" xmlns:w10="urn:schemas-microsoft-com:office:word" xmlns:w="http://schemas.openxmlformats.org/wordprocessingml/2006/main" xmlns:w14="http://schemas.microsoft.com/office/word/2010/wordml" xmlns:w15="http://schemas.microsoft.com/office/word/2012/wordml" xmlns:w16cex="http://schemas.microsoft.com/office/word/2018/wordml/cex" xmlns:w16cid="http://schemas.microsoft.com/office/word/2016/wordml/cid" xmlns:w16="http://schemas.microsoft.com/office/word/2018/wordml" xmlns:w16sdtdh="http://schemas.microsoft.com/office/word/2020/wordml/sdtdatahash" xmlns:w16se="http://schemas.microsoft.com/office/word/2015/wordml/symex" xmlns:wpg="http://schemas.microsoft.com/office/word/2010/wordprocessingGroup" xmlns:wpi="http://schemas.microsoft.com/office/word/2010/wordprocessingInk" xmlns:wne="http://schemas.microsoft.com/office/word/2006/wordml" xmlns:wps="http://schemas.microsoft.com/office/word/2010/wordprocessingShape" mc:Ignorable="w14 w15 w16se w16cid w16 w16cex w16sdtdh wp14">
   <w:abstractNum w:abstractNumId="0" w15:restartNumberingAfterBreak="0">
     <w:nsid w:val="02952AD6"/>
     <w:multiLevelType w:val="hybridMultilevel"/>
@@ -4011,7 +4130,7 @@
 </file>
 
 <file path=word/styles.xml><?xml version="1.0" encoding="utf-8"?>
-<w:styles xmlns:mc="http://schemas.openxmlformats.org/markup-compatibility/2006" xmlns:r="http://schemas.openxmlformats.org/officeDocument/2006/relationships" xmlns:w="http://schemas.openxmlformats.org/wordprocessingml/2006/main" xmlns:w14="http://schemas.microsoft.com/office/word/2010/wordml" xmlns:w15="http://schemas.microsoft.com/office/word/2012/wordml" xmlns:w16se="http://schemas.microsoft.com/office/word/2015/wordml/symex" mc:Ignorable="w14 w15 w16se">
+<w:styles xmlns:mc="http://schemas.openxmlformats.org/markup-compatibility/2006" xmlns:r="http://schemas.openxmlformats.org/officeDocument/2006/relationships" xmlns:w="http://schemas.openxmlformats.org/wordprocessingml/2006/main" xmlns:w14="http://schemas.microsoft.com/office/word/2010/wordml" xmlns:w15="http://schemas.microsoft.com/office/word/2012/wordml" xmlns:w16cex="http://schemas.microsoft.com/office/word/2018/wordml/cex" xmlns:w16cid="http://schemas.microsoft.com/office/word/2016/wordml/cid" xmlns:w16="http://schemas.microsoft.com/office/word/2018/wordml" xmlns:w16sdtdh="http://schemas.microsoft.com/office/word/2020/wordml/sdtdatahash" xmlns:w16se="http://schemas.microsoft.com/office/word/2015/wordml/symex" mc:Ignorable="w14 w15 w16se w16cid w16 w16cex w16sdtdh">
   <w:docDefaults>
     <w:rPrDefault>
       <w:rPr>
@@ -4027,7 +4146,7 @@
       </w:pPr>
     </w:pPrDefault>
   </w:docDefaults>
-  <w:latentStyles w:defLockedState="0" w:defUIPriority="99" w:defSemiHidden="0" w:defUnhideWhenUsed="0" w:defQFormat="0" w:count="371">
+  <w:latentStyles w:defLockedState="0" w:defUIPriority="99" w:defSemiHidden="0" w:defUnhideWhenUsed="0" w:defQFormat="0" w:count="376">
     <w:lsdException w:name="Normal" w:uiPriority="0" w:qFormat="1"/>
     <w:lsdException w:name="heading 1" w:uiPriority="9" w:qFormat="1"/>
     <w:lsdException w:name="heading 2" w:semiHidden="1" w:uiPriority="9" w:unhideWhenUsed="1" w:qFormat="1"/>
@@ -4399,6 +4518,11 @@
     <w:lsdException w:name="List Table 5 Dark Accent 6" w:uiPriority="50"/>
     <w:lsdException w:name="List Table 6 Colorful Accent 6" w:uiPriority="51"/>
     <w:lsdException w:name="List Table 7 Colorful Accent 6" w:uiPriority="52"/>
+    <w:lsdException w:name="Mention" w:semiHidden="1" w:unhideWhenUsed="1"/>
+    <w:lsdException w:name="Smart Hyperlink" w:semiHidden="1" w:unhideWhenUsed="1"/>
+    <w:lsdException w:name="Hashtag" w:semiHidden="1" w:unhideWhenUsed="1"/>
+    <w:lsdException w:name="Unresolved Mention" w:semiHidden="1" w:unhideWhenUsed="1"/>
+    <w:lsdException w:name="Smart Link" w:semiHidden="1" w:unhideWhenUsed="1"/>
   </w:latentStyles>
   <w:style w:type="paragraph" w:default="1" w:styleId="Norml">
     <w:name w:val="Normal"/>

</xml_diff>

<commit_message>
Dokumentum javítása / bővítése
</commit_message>
<xml_diff>
--- a/Dokumentáció/ForgalmiNapló_Terv.docx
+++ b/Dokumentáció/ForgalmiNapló_Terv.docx
@@ -1,6 +1,6 @@
 
 <file path=word/document.xml><?xml version="1.0" encoding="utf-8"?>
-<w:document xmlns:wpc="http://schemas.microsoft.com/office/word/2010/wordprocessingCanvas" xmlns:cx="http://schemas.microsoft.com/office/drawing/2014/chartex" xmlns:cx1="http://schemas.microsoft.com/office/drawing/2015/9/8/chartex" xmlns:cx2="http://schemas.microsoft.com/office/drawing/2015/10/21/chartex" xmlns:cx3="http://schemas.microsoft.com/office/drawing/2016/5/9/chartex" xmlns:cx4="http://schemas.microsoft.com/office/drawing/2016/5/10/chartex" xmlns:cx5="http://schemas.microsoft.com/office/drawing/2016/5/11/chartex" xmlns:cx6="http://schemas.microsoft.com/office/drawing/2016/5/12/chartex" xmlns:cx7="http://schemas.microsoft.com/office/drawing/2016/5/13/chartex" xmlns:cx8="http://schemas.microsoft.com/office/drawing/2016/5/14/chartex" xmlns:mc="http://schemas.openxmlformats.org/markup-compatibility/2006" xmlns:aink="http://schemas.microsoft.com/office/drawing/2016/ink" xmlns:am3d="http://schemas.microsoft.com/office/drawing/2017/model3d" xmlns:o="urn:schemas-microsoft-com:office:office" xmlns:r="http://schemas.openxmlformats.org/officeDocument/2006/relationships" xmlns:m="http://schemas.openxmlformats.org/officeDocument/2006/math" xmlns:v="urn:schemas-microsoft-com:vml" xmlns:wp14="http://schemas.microsoft.com/office/word/2010/wordprocessingDrawing" xmlns:wp="http://schemas.openxmlformats.org/drawingml/2006/wordprocessingDrawing" xmlns:w10="urn:schemas-microsoft-com:office:word" xmlns:w="http://schemas.openxmlformats.org/wordprocessingml/2006/main" xmlns:w14="http://schemas.microsoft.com/office/word/2010/wordml" xmlns:w15="http://schemas.microsoft.com/office/word/2012/wordml" xmlns:w16cex="http://schemas.microsoft.com/office/word/2018/wordml/cex" xmlns:w16cid="http://schemas.microsoft.com/office/word/2016/wordml/cid" xmlns:w16="http://schemas.microsoft.com/office/word/2018/wordml" xmlns:w16sdtdh="http://schemas.microsoft.com/office/word/2020/wordml/sdtdatahash" xmlns:w16se="http://schemas.microsoft.com/office/word/2015/wordml/symex" xmlns:wpg="http://schemas.microsoft.com/office/word/2010/wordprocessingGroup" xmlns:wpi="http://schemas.microsoft.com/office/word/2010/wordprocessingInk" xmlns:wne="http://schemas.microsoft.com/office/word/2006/wordml" xmlns:wps="http://schemas.microsoft.com/office/word/2010/wordprocessingShape" mc:Ignorable="w14 w15 w16se w16cid w16 w16cex w16sdtdh wp14">
+<w:document xmlns:wpc="http://schemas.microsoft.com/office/word/2010/wordprocessingCanvas" xmlns:cx="http://schemas.microsoft.com/office/drawing/2014/chartex" xmlns:cx1="http://schemas.microsoft.com/office/drawing/2015/9/8/chartex" xmlns:mc="http://schemas.openxmlformats.org/markup-compatibility/2006" xmlns:o="urn:schemas-microsoft-com:office:office" xmlns:r="http://schemas.openxmlformats.org/officeDocument/2006/relationships" xmlns:m="http://schemas.openxmlformats.org/officeDocument/2006/math" xmlns:v="urn:schemas-microsoft-com:vml" xmlns:wp14="http://schemas.microsoft.com/office/word/2010/wordprocessingDrawing" xmlns:wp="http://schemas.openxmlformats.org/drawingml/2006/wordprocessingDrawing" xmlns:w10="urn:schemas-microsoft-com:office:word" xmlns:w="http://schemas.openxmlformats.org/wordprocessingml/2006/main" xmlns:w14="http://schemas.microsoft.com/office/word/2010/wordml" xmlns:w15="http://schemas.microsoft.com/office/word/2012/wordml" xmlns:w16se="http://schemas.microsoft.com/office/word/2015/wordml/symex" xmlns:wpg="http://schemas.microsoft.com/office/word/2010/wordprocessingGroup" xmlns:wpi="http://schemas.microsoft.com/office/word/2010/wordprocessingInk" xmlns:wne="http://schemas.microsoft.com/office/word/2006/wordml" xmlns:wps="http://schemas.microsoft.com/office/word/2010/wordprocessingShape" mc:Ignorable="w14 w15 w16se wp14">
   <w:body>
     <w:p>
       <w:pPr>
@@ -297,7 +297,23 @@
           <w:sz w:val="24"/>
           <w:szCs w:val="24"/>
         </w:rPr>
-        <w:t xml:space="preserve"> szükséges forgalmi órákat, lehetőséget ad online időpontfoglalásra vezetéshez, az oktatók által megadott időpontok alapján, ezzel leegyszerűsítve a tanuló és az oktató közti kommunikációt. Nyomon lehet követni a haladást, vezetett ill. fizetett órák</w:t>
+        <w:t xml:space="preserve"> szükséges forgalmi órákat, lehetőséget ad online időpontfoglalásra vezetéshez, az oktatók által megadott időpontok alapján, ezzel leegyszerűsítve a tanuló és az oktató közti kommunikációt. Nyomon lehet követni a haladást, </w:t>
+      </w:r>
+      <w:proofErr w:type="gramStart"/>
+      <w:r>
+        <w:rPr>
+          <w:sz w:val="24"/>
+          <w:szCs w:val="24"/>
+        </w:rPr>
+        <w:t>vezetett</w:t>
+      </w:r>
+      <w:proofErr w:type="gramEnd"/>
+      <w:r>
+        <w:rPr>
+          <w:sz w:val="24"/>
+          <w:szCs w:val="24"/>
+        </w:rPr>
+        <w:t xml:space="preserve"> ill. fizetett órák</w:t>
       </w:r>
       <w:r>
         <w:rPr>
@@ -360,23 +376,7 @@
           <w:sz w:val="24"/>
           <w:szCs w:val="24"/>
         </w:rPr>
-        <w:t xml:space="preserve">Ahogyan a weboldalra lépünk a felhasználó a belépési felületet fogja látni először, ahol lehetősége van az e-mail címe valamint a </w:t>
-      </w:r>
-      <w:proofErr w:type="spellStart"/>
-      <w:r>
-        <w:rPr>
-          <w:sz w:val="24"/>
-          <w:szCs w:val="24"/>
-        </w:rPr>
-        <w:t>jelszava</w:t>
-      </w:r>
-      <w:proofErr w:type="spellEnd"/>
-      <w:r>
-        <w:rPr>
-          <w:sz w:val="24"/>
-          <w:szCs w:val="24"/>
-        </w:rPr>
-        <w:t xml:space="preserve"> beírásával, a Belépés gombra kattintva belépni a Forgalmi napló rendszerébe</w:t>
+        <w:t>Ahogyan a weboldalra lépünk a felhasználó a belépési felületet fogja látni először, ahol lehetősége van az e-mail címe valamint a jelszava beírásával, a Belépés gombra kattintva belépni a Forgalmi napló rendszerébe</w:t>
       </w:r>
       <w:r>
         <w:rPr>
@@ -467,7 +467,23 @@
           <w:sz w:val="24"/>
           <w:szCs w:val="24"/>
         </w:rPr>
-        <w:t xml:space="preserve"> Amint megtörténik a jelszóváltoztatás a számára szükséges felület jelenik meg(tanár/diák).</w:t>
+        <w:t xml:space="preserve"> Amint megtörténik a jelszóváltoztatás a számára szükséges felület jelenik </w:t>
+      </w:r>
+      <w:proofErr w:type="gramStart"/>
+      <w:r>
+        <w:rPr>
+          <w:sz w:val="24"/>
+          <w:szCs w:val="24"/>
+        </w:rPr>
+        <w:t>meg</w:t>
+      </w:r>
+      <w:proofErr w:type="gramEnd"/>
+      <w:r>
+        <w:rPr>
+          <w:sz w:val="24"/>
+          <w:szCs w:val="24"/>
+        </w:rPr>
+        <w:t>(tanár/diák).</w:t>
       </w:r>
     </w:p>
     <w:p>
@@ -570,8 +586,17 @@
           <w:sz w:val="24"/>
           <w:szCs w:val="24"/>
         </w:rPr>
-        <w:t>nkciók között(</w:t>
-      </w:r>
+        <w:t xml:space="preserve">nkciók </w:t>
+      </w:r>
+      <w:proofErr w:type="gramStart"/>
+      <w:r>
+        <w:rPr>
+          <w:sz w:val="24"/>
+          <w:szCs w:val="24"/>
+        </w:rPr>
+        <w:t>között(</w:t>
+      </w:r>
+      <w:proofErr w:type="gramEnd"/>
       <w:r>
         <w:rPr>
           <w:sz w:val="24"/>
@@ -653,14 +678,30 @@
           <w:sz w:val="24"/>
           <w:szCs w:val="24"/>
         </w:rPr>
-        <w:t>nformációt megjelenítünk neki</w:t>
-      </w:r>
-      <w:r>
-        <w:rPr>
-          <w:sz w:val="24"/>
-          <w:szCs w:val="24"/>
-        </w:rPr>
-        <w:t xml:space="preserve">(ID, </w:t>
+        <w:t xml:space="preserve">nformációt megjelenítünk </w:t>
+      </w:r>
+      <w:proofErr w:type="gramStart"/>
+      <w:r>
+        <w:rPr>
+          <w:sz w:val="24"/>
+          <w:szCs w:val="24"/>
+        </w:rPr>
+        <w:t>neki</w:t>
+      </w:r>
+      <w:r>
+        <w:rPr>
+          <w:sz w:val="24"/>
+          <w:szCs w:val="24"/>
+        </w:rPr>
+        <w:t>(</w:t>
+      </w:r>
+      <w:proofErr w:type="gramEnd"/>
+      <w:r>
+        <w:rPr>
+          <w:sz w:val="24"/>
+          <w:szCs w:val="24"/>
+        </w:rPr>
+        <w:t xml:space="preserve">ID, </w:t>
       </w:r>
       <w:proofErr w:type="spellStart"/>
       <w:r>
@@ -961,7 +1002,23 @@
           <w:sz w:val="24"/>
           <w:szCs w:val="24"/>
         </w:rPr>
-        <w:t>Egy menün keresztül válthat a különböző funkciók között(Beállítások, Tanárok/Diákok, Kijelentkezés)</w:t>
+        <w:t xml:space="preserve">Egy menün keresztül válthat a különböző funkciók </w:t>
+      </w:r>
+      <w:proofErr w:type="gramStart"/>
+      <w:r>
+        <w:rPr>
+          <w:sz w:val="24"/>
+          <w:szCs w:val="24"/>
+        </w:rPr>
+        <w:t>között(</w:t>
+      </w:r>
+      <w:proofErr w:type="gramEnd"/>
+      <w:r>
+        <w:rPr>
+          <w:sz w:val="24"/>
+          <w:szCs w:val="24"/>
+        </w:rPr>
+        <w:t>Beállítások, Tanárok/Diákok, Kijelentkezés)</w:t>
       </w:r>
     </w:p>
     <w:p>
@@ -1028,7 +1085,23 @@
           <w:sz w:val="24"/>
           <w:szCs w:val="24"/>
         </w:rPr>
-        <w:t>Tanár/Diákok: Megjeleníti az összes tanár és diák felhasználót: A felhasználó nevére rákattintva, láthatja az adott felhasználó adatait(tanár/diák, név, emailcím, telefonszám, jelszó, hozzá rendelt tanár) , és naptárát</w:t>
+        <w:t xml:space="preserve">Tanár/Diákok: Megjeleníti az összes tanár és diák felhasználót: A felhasználó nevére rákattintva, láthatja az adott felhasználó </w:t>
+      </w:r>
+      <w:proofErr w:type="gramStart"/>
+      <w:r>
+        <w:rPr>
+          <w:sz w:val="24"/>
+          <w:szCs w:val="24"/>
+        </w:rPr>
+        <w:t>adatait(</w:t>
+      </w:r>
+      <w:proofErr w:type="gramEnd"/>
+      <w:r>
+        <w:rPr>
+          <w:sz w:val="24"/>
+          <w:szCs w:val="24"/>
+        </w:rPr>
+        <w:t>tanár/diák, név, emailcím, telefonszám, jelszó, hozzá rendelt tanár) , és naptárát</w:t>
       </w:r>
       <w:r>
         <w:rPr>
@@ -1153,7 +1226,23 @@
           <w:sz w:val="24"/>
           <w:szCs w:val="24"/>
         </w:rPr>
-        <w:t>Látja a hozzá rendelt diákokat, azoknak az adatait(név, emailcím, telefonszám</w:t>
+        <w:t xml:space="preserve">Látja a hozzá rendelt diákokat, azoknak az </w:t>
+      </w:r>
+      <w:proofErr w:type="gramStart"/>
+      <w:r>
+        <w:rPr>
+          <w:sz w:val="24"/>
+          <w:szCs w:val="24"/>
+        </w:rPr>
+        <w:t>adatait(</w:t>
+      </w:r>
+      <w:proofErr w:type="gramEnd"/>
+      <w:r>
+        <w:rPr>
+          <w:sz w:val="24"/>
+          <w:szCs w:val="24"/>
+        </w:rPr>
+        <w:t>név, emailcím, telefonszám</w:t>
       </w:r>
       <w:r>
         <w:rPr>
@@ -1187,14 +1276,46 @@
           <w:sz w:val="24"/>
           <w:szCs w:val="24"/>
         </w:rPr>
-        <w:t>Saját naptár menüpont: Itt tudja kiválasztani a számára szabad időpontokat ebből tudnak majd a diákok foglalni</w:t>
-      </w:r>
-      <w:r>
-        <w:rPr>
-          <w:sz w:val="24"/>
-          <w:szCs w:val="24"/>
-        </w:rPr>
-        <w:t>. *Órák kezelése(tanár)</w:t>
+        <w:t xml:space="preserve">Saját naptár menüpont: Itt </w:t>
+      </w:r>
+      <w:proofErr w:type="gramStart"/>
+      <w:r>
+        <w:rPr>
+          <w:sz w:val="24"/>
+          <w:szCs w:val="24"/>
+        </w:rPr>
+        <w:t>tudja</w:t>
+      </w:r>
+      <w:proofErr w:type="gramEnd"/>
+      <w:r>
+        <w:rPr>
+          <w:sz w:val="24"/>
+          <w:szCs w:val="24"/>
+        </w:rPr>
+        <w:t xml:space="preserve"> kiválasztani a számára szabad időpontokat ebből tudnak majd a diákok foglalni</w:t>
+      </w:r>
+      <w:r>
+        <w:rPr>
+          <w:sz w:val="24"/>
+          <w:szCs w:val="24"/>
+        </w:rPr>
+        <w:t xml:space="preserve">. *Órák </w:t>
+      </w:r>
+      <w:proofErr w:type="gramStart"/>
+      <w:r>
+        <w:rPr>
+          <w:sz w:val="24"/>
+          <w:szCs w:val="24"/>
+        </w:rPr>
+        <w:t>kezelése(</w:t>
+      </w:r>
+      <w:proofErr w:type="gramEnd"/>
+      <w:r>
+        <w:rPr>
+          <w:sz w:val="24"/>
+          <w:szCs w:val="24"/>
+        </w:rPr>
+        <w:t>tanár)</w:t>
       </w:r>
     </w:p>
     <w:p>
@@ -1291,7 +1412,23 @@
           <w:sz w:val="24"/>
           <w:szCs w:val="24"/>
         </w:rPr>
-        <w:t>kitöltött mezők ill. olyanok melyeket az oktatónak kell kitölteni, ezeket kötelező megadni</w:t>
+        <w:t xml:space="preserve">kitöltött </w:t>
+      </w:r>
+      <w:proofErr w:type="gramStart"/>
+      <w:r>
+        <w:rPr>
+          <w:sz w:val="24"/>
+          <w:szCs w:val="24"/>
+        </w:rPr>
+        <w:t>mezők</w:t>
+      </w:r>
+      <w:proofErr w:type="gramEnd"/>
+      <w:r>
+        <w:rPr>
+          <w:sz w:val="24"/>
+          <w:szCs w:val="24"/>
+        </w:rPr>
+        <w:t xml:space="preserve"> ill. olyanok melyeket az oktatónak kell kitölteni, ezeket kötelező megadni</w:t>
       </w:r>
     </w:p>
     <w:p>
@@ -1407,14 +1544,31 @@
           <w:sz w:val="24"/>
           <w:szCs w:val="24"/>
         </w:rPr>
-        <w:t>: Göngyölt óraszám</w:t>
-      </w:r>
-      <w:r>
-        <w:rPr>
-          <w:sz w:val="24"/>
-          <w:szCs w:val="24"/>
-        </w:rPr>
-        <w:t xml:space="preserve">(összesen hány óra van levezetve), </w:t>
+        <w:t xml:space="preserve">: Göngyölt </w:t>
+      </w:r>
+      <w:proofErr w:type="gramStart"/>
+      <w:r>
+        <w:rPr>
+          <w:b/>
+          <w:sz w:val="24"/>
+          <w:szCs w:val="24"/>
+        </w:rPr>
+        <w:t>óraszám</w:t>
+      </w:r>
+      <w:r>
+        <w:rPr>
+          <w:sz w:val="24"/>
+          <w:szCs w:val="24"/>
+        </w:rPr>
+        <w:t>(</w:t>
+      </w:r>
+      <w:proofErr w:type="gramEnd"/>
+      <w:r>
+        <w:rPr>
+          <w:sz w:val="24"/>
+          <w:szCs w:val="24"/>
+        </w:rPr>
+        <w:t xml:space="preserve">összesen hány óra van levezetve), </w:t>
       </w:r>
       <w:r>
         <w:rPr>
@@ -1744,7 +1898,39 @@
           <w:sz w:val="24"/>
           <w:szCs w:val="24"/>
         </w:rPr>
-        <w:t>Különböző színek fogják jelölni a szabad időpontokat(zöld), a foglalt időpontokat(piros), a saját időpontokat(sárga), valamint a saját időpontokban a fizetett / fizetetlent.  Azt nem látja hogy ki által foglalt az óra.</w:t>
+        <w:t xml:space="preserve">Különböző színek fogják jelölni a szabad </w:t>
+      </w:r>
+      <w:proofErr w:type="gramStart"/>
+      <w:r>
+        <w:rPr>
+          <w:sz w:val="24"/>
+          <w:szCs w:val="24"/>
+        </w:rPr>
+        <w:t>időpontokat(</w:t>
+      </w:r>
+      <w:proofErr w:type="gramEnd"/>
+      <w:r>
+        <w:rPr>
+          <w:sz w:val="24"/>
+          <w:szCs w:val="24"/>
+        </w:rPr>
+        <w:t xml:space="preserve">zöld), a foglalt időpontokat(piros), a saját időpontokat(sárga), valamint a saját időpontokban a fizetett / fizetetlent.  Azt nem </w:t>
+      </w:r>
+      <w:proofErr w:type="gramStart"/>
+      <w:r>
+        <w:rPr>
+          <w:sz w:val="24"/>
+          <w:szCs w:val="24"/>
+        </w:rPr>
+        <w:t>látja</w:t>
+      </w:r>
+      <w:proofErr w:type="gramEnd"/>
+      <w:r>
+        <w:rPr>
+          <w:sz w:val="24"/>
+          <w:szCs w:val="24"/>
+        </w:rPr>
+        <w:t xml:space="preserve"> hogy ki által foglalt az óra.</w:t>
       </w:r>
       <w:r>
         <w:rPr>
@@ -1806,7 +1992,39 @@
           <w:sz w:val="24"/>
           <w:szCs w:val="24"/>
         </w:rPr>
-        <w:t>A naptáron belül fogja tudni megadni a számára szabad időpontokat(zöld). Látja a foglalt időpontokat(piros) ki által foglat.</w:t>
+        <w:t xml:space="preserve">A naptáron belül fogja tudni megadni a számára szabad </w:t>
+      </w:r>
+      <w:proofErr w:type="gramStart"/>
+      <w:r>
+        <w:rPr>
+          <w:sz w:val="24"/>
+          <w:szCs w:val="24"/>
+        </w:rPr>
+        <w:t>időpontokat(</w:t>
+      </w:r>
+      <w:proofErr w:type="gramEnd"/>
+      <w:r>
+        <w:rPr>
+          <w:sz w:val="24"/>
+          <w:szCs w:val="24"/>
+        </w:rPr>
+        <w:t xml:space="preserve">zöld). Látja a foglalt </w:t>
+      </w:r>
+      <w:proofErr w:type="gramStart"/>
+      <w:r>
+        <w:rPr>
+          <w:sz w:val="24"/>
+          <w:szCs w:val="24"/>
+        </w:rPr>
+        <w:t>időpontokat(</w:t>
+      </w:r>
+      <w:proofErr w:type="gramEnd"/>
+      <w:r>
+        <w:rPr>
+          <w:sz w:val="24"/>
+          <w:szCs w:val="24"/>
+        </w:rPr>
+        <w:t>piros) ki által foglat.</w:t>
       </w:r>
     </w:p>
     <w:p>
@@ -1866,7 +2084,23 @@
           <w:sz w:val="24"/>
           <w:szCs w:val="24"/>
         </w:rPr>
-        <w:t xml:space="preserve">10 napra előre, ha már túllépte a 30 óra foglalást akkor </w:t>
+        <w:t xml:space="preserve">10 napra előre, ha már túllépte a 30 óra </w:t>
+      </w:r>
+      <w:proofErr w:type="gramStart"/>
+      <w:r>
+        <w:rPr>
+          <w:sz w:val="24"/>
+          <w:szCs w:val="24"/>
+        </w:rPr>
+        <w:t>foglalást</w:t>
+      </w:r>
+      <w:proofErr w:type="gramEnd"/>
+      <w:r>
+        <w:rPr>
+          <w:sz w:val="24"/>
+          <w:szCs w:val="24"/>
+        </w:rPr>
+        <w:t xml:space="preserve"> akkor </w:t>
       </w:r>
       <w:r>
         <w:rPr>
@@ -1887,7 +2121,37 @@
           <w:sz w:val="24"/>
           <w:szCs w:val="24"/>
         </w:rPr>
-        <w:t xml:space="preserve"> Csak a tanár </w:t>
+        <w:t xml:space="preserve"> Csak a tanár által megadott időpontokat tudja </w:t>
+      </w:r>
+      <w:r>
+        <w:rPr>
+          <w:sz w:val="24"/>
+          <w:szCs w:val="24"/>
+        </w:rPr>
+        <w:t>lefoglalni</w:t>
+      </w:r>
+      <w:r>
+        <w:rPr>
+          <w:sz w:val="24"/>
+          <w:szCs w:val="24"/>
+        </w:rPr>
+        <w:t xml:space="preserve">, egymás után maximum annyi </w:t>
+      </w:r>
+      <w:proofErr w:type="gramStart"/>
+      <w:r>
+        <w:rPr>
+          <w:sz w:val="24"/>
+          <w:szCs w:val="24"/>
+        </w:rPr>
+        <w:t>órát</w:t>
+      </w:r>
+      <w:proofErr w:type="gramEnd"/>
+      <w:r>
+        <w:rPr>
+          <w:sz w:val="24"/>
+          <w:szCs w:val="24"/>
+        </w:rPr>
+        <w:t xml:space="preserve"> amennyit a </w:t>
       </w:r>
       <w:r>
         <w:rPr>
@@ -1895,21 +2159,7 @@
           <w:szCs w:val="24"/>
         </w:rPr>
         <w:lastRenderedPageBreak/>
-        <w:t xml:space="preserve">által megadott időpontokat tudja </w:t>
-      </w:r>
-      <w:r>
-        <w:rPr>
-          <w:sz w:val="24"/>
-          <w:szCs w:val="24"/>
-        </w:rPr>
-        <w:t>lefoglalni</w:t>
-      </w:r>
-      <w:r>
-        <w:rPr>
-          <w:sz w:val="24"/>
-          <w:szCs w:val="24"/>
-        </w:rPr>
-        <w:t>, egymás után maximum annyi órát amennyit a tanár megadott</w:t>
+        <w:t>tanár megadott</w:t>
       </w:r>
       <w:r>
         <w:rPr>
@@ -1925,6 +2175,16 @@
         </w:rPr>
         <w:t>.</w:t>
       </w:r>
+      <w:r>
+        <w:rPr>
+          <w:sz w:val="24"/>
+          <w:szCs w:val="24"/>
+        </w:rPr>
+        <w:br/>
+        <w:t xml:space="preserve">A naptárban a szabad órák melyek szabadon lefoglalhatóak fehérrel vannak jelölve, a más által lefoglalt órák pirossal, az általunk lefoglalt órák zölddel, azok az órák melyeket a tanár nem jelölte ki, tehát nem foglalhatóak le, szürkével lesznek jelölve. </w:t>
+      </w:r>
+      <w:bookmarkStart w:id="0" w:name="_GoBack"/>
+      <w:bookmarkEnd w:id="0"/>
     </w:p>
     <w:p>
       <w:pPr>
@@ -1959,7 +2219,23 @@
           <w:sz w:val="24"/>
           <w:szCs w:val="24"/>
         </w:rPr>
-        <w:t xml:space="preserve">A naptár segítségével tudja megadni, hogy számára mettől meddig megvalósítható a vezetés, tól-ig. Ezek között tud kihagyni órákat is ha ott nem megfelelő számára. A tanár által megfelelő </w:t>
+        <w:t xml:space="preserve">A naptár segítségével tudja megadni, hogy számára mettől meddig megvalósítható a vezetés, tól-ig. Ezek között tud kihagyni órákat </w:t>
+      </w:r>
+      <w:proofErr w:type="gramStart"/>
+      <w:r>
+        <w:rPr>
+          <w:sz w:val="24"/>
+          <w:szCs w:val="24"/>
+        </w:rPr>
+        <w:t>is</w:t>
+      </w:r>
+      <w:proofErr w:type="gramEnd"/>
+      <w:r>
+        <w:rPr>
+          <w:sz w:val="24"/>
+          <w:szCs w:val="24"/>
+        </w:rPr>
+        <w:t xml:space="preserve"> ha ott nem megfelelő számára. A tanár által megfelelő </w:t>
       </w:r>
       <w:r>
         <w:rPr>
@@ -2141,7 +2417,23 @@
           <w:sz w:val="24"/>
           <w:szCs w:val="24"/>
         </w:rPr>
-        <w:t xml:space="preserve">Status 4: Frissen regisztrált felhasználó(még nem jelentkezett be, és nem változtatott </w:t>
+        <w:t xml:space="preserve">Status 4: Frissen regisztrált </w:t>
+      </w:r>
+      <w:proofErr w:type="gramStart"/>
+      <w:r>
+        <w:rPr>
+          <w:sz w:val="24"/>
+          <w:szCs w:val="24"/>
+        </w:rPr>
+        <w:t>felhasználó(</w:t>
+      </w:r>
+      <w:proofErr w:type="gramEnd"/>
+      <w:r>
+        <w:rPr>
+          <w:sz w:val="24"/>
+          <w:szCs w:val="24"/>
+        </w:rPr>
+        <w:t xml:space="preserve">még nem jelentkezett be, és nem változtatott </w:t>
       </w:r>
       <w:r>
         <w:rPr>
@@ -2394,6 +2686,7 @@
           <w:szCs w:val="24"/>
         </w:rPr>
       </w:pPr>
+      <w:proofErr w:type="gramStart"/>
       <w:r>
         <w:rPr>
           <w:sz w:val="24"/>
@@ -2402,6 +2695,7 @@
         <w:t>Status(</w:t>
       </w:r>
       <w:proofErr w:type="spellStart"/>
+      <w:proofErr w:type="gramEnd"/>
       <w:r>
         <w:rPr>
           <w:sz w:val="24"/>
@@ -2582,6 +2876,7 @@
           <w:sz w:val="24"/>
           <w:szCs w:val="24"/>
         </w:rPr>
+        <w:lastRenderedPageBreak/>
         <w:t>Email</w:t>
       </w:r>
     </w:p>
@@ -2598,12 +2893,21 @@
           <w:szCs w:val="24"/>
         </w:rPr>
       </w:pPr>
-      <w:r>
-        <w:rPr>
-          <w:sz w:val="24"/>
-          <w:szCs w:val="24"/>
-        </w:rPr>
-        <w:t>Status(Tanár) 2</w:t>
+      <w:proofErr w:type="gramStart"/>
+      <w:r>
+        <w:rPr>
+          <w:sz w:val="24"/>
+          <w:szCs w:val="24"/>
+        </w:rPr>
+        <w:t>Status(</w:t>
+      </w:r>
+      <w:proofErr w:type="gramEnd"/>
+      <w:r>
+        <w:rPr>
+          <w:sz w:val="24"/>
+          <w:szCs w:val="24"/>
+        </w:rPr>
+        <w:t>Tanár) 2</w:t>
       </w:r>
     </w:p>
     <w:p>
@@ -2619,7 +2923,6 @@
           <w:sz w:val="24"/>
           <w:szCs w:val="24"/>
         </w:rPr>
-        <w:lastRenderedPageBreak/>
         <w:t>Autó tábla</w:t>
       </w:r>
     </w:p>
@@ -2866,12 +3169,21 @@
           <w:szCs w:val="24"/>
         </w:rPr>
       </w:pPr>
-      <w:r>
-        <w:rPr>
-          <w:sz w:val="24"/>
-          <w:szCs w:val="24"/>
-        </w:rPr>
-        <w:t>Status(Diák) 1</w:t>
+      <w:proofErr w:type="gramStart"/>
+      <w:r>
+        <w:rPr>
+          <w:sz w:val="24"/>
+          <w:szCs w:val="24"/>
+        </w:rPr>
+        <w:t>Status(</w:t>
+      </w:r>
+      <w:proofErr w:type="gramEnd"/>
+      <w:r>
+        <w:rPr>
+          <w:sz w:val="24"/>
+          <w:szCs w:val="24"/>
+        </w:rPr>
+        <w:t>Diák) 1</w:t>
       </w:r>
     </w:p>
     <w:p>
@@ -3085,7 +3397,7 @@
 </file>
 
 <file path=word/numbering.xml><?xml version="1.0" encoding="utf-8"?>
-<w:numbering xmlns:wpc="http://schemas.microsoft.com/office/word/2010/wordprocessingCanvas" xmlns:cx="http://schemas.microsoft.com/office/drawing/2014/chartex" xmlns:cx1="http://schemas.microsoft.com/office/drawing/2015/9/8/chartex" xmlns:cx2="http://schemas.microsoft.com/office/drawing/2015/10/21/chartex" xmlns:cx3="http://schemas.microsoft.com/office/drawing/2016/5/9/chartex" xmlns:cx4="http://schemas.microsoft.com/office/drawing/2016/5/10/chartex" xmlns:cx5="http://schemas.microsoft.com/office/drawing/2016/5/11/chartex" xmlns:cx6="http://schemas.microsoft.com/office/drawing/2016/5/12/chartex" xmlns:cx7="http://schemas.microsoft.com/office/drawing/2016/5/13/chartex" xmlns:cx8="http://schemas.microsoft.com/office/drawing/2016/5/14/chartex" xmlns:mc="http://schemas.openxmlformats.org/markup-compatibility/2006" xmlns:aink="http://schemas.microsoft.com/office/drawing/2016/ink" xmlns:am3d="http://schemas.microsoft.com/office/drawing/2017/model3d" xmlns:o="urn:schemas-microsoft-com:office:office" xmlns:r="http://schemas.openxmlformats.org/officeDocument/2006/relationships" xmlns:m="http://schemas.openxmlformats.org/officeDocument/2006/math" xmlns:v="urn:schemas-microsoft-com:vml" xmlns:wp14="http://schemas.microsoft.com/office/word/2010/wordprocessingDrawing" xmlns:wp="http://schemas.openxmlformats.org/drawingml/2006/wordprocessingDrawing" xmlns:w10="urn:schemas-microsoft-com:office:word" xmlns:w="http://schemas.openxmlformats.org/wordprocessingml/2006/main" xmlns:w14="http://schemas.microsoft.com/office/word/2010/wordml" xmlns:w15="http://schemas.microsoft.com/office/word/2012/wordml" xmlns:w16cex="http://schemas.microsoft.com/office/word/2018/wordml/cex" xmlns:w16cid="http://schemas.microsoft.com/office/word/2016/wordml/cid" xmlns:w16="http://schemas.microsoft.com/office/word/2018/wordml" xmlns:w16sdtdh="http://schemas.microsoft.com/office/word/2020/wordml/sdtdatahash" xmlns:w16se="http://schemas.microsoft.com/office/word/2015/wordml/symex" xmlns:wpg="http://schemas.microsoft.com/office/word/2010/wordprocessingGroup" xmlns:wpi="http://schemas.microsoft.com/office/word/2010/wordprocessingInk" xmlns:wne="http://schemas.microsoft.com/office/word/2006/wordml" xmlns:wps="http://schemas.microsoft.com/office/word/2010/wordprocessingShape" mc:Ignorable="w14 w15 w16se w16cid w16 w16cex w16sdtdh wp14">
+<w:numbering xmlns:wpc="http://schemas.microsoft.com/office/word/2010/wordprocessingCanvas" xmlns:cx="http://schemas.microsoft.com/office/drawing/2014/chartex" xmlns:cx1="http://schemas.microsoft.com/office/drawing/2015/9/8/chartex" xmlns:mc="http://schemas.openxmlformats.org/markup-compatibility/2006" xmlns:o="urn:schemas-microsoft-com:office:office" xmlns:r="http://schemas.openxmlformats.org/officeDocument/2006/relationships" xmlns:m="http://schemas.openxmlformats.org/officeDocument/2006/math" xmlns:v="urn:schemas-microsoft-com:vml" xmlns:wp14="http://schemas.microsoft.com/office/word/2010/wordprocessingDrawing" xmlns:wp="http://schemas.openxmlformats.org/drawingml/2006/wordprocessingDrawing" xmlns:w10="urn:schemas-microsoft-com:office:word" xmlns:w="http://schemas.openxmlformats.org/wordprocessingml/2006/main" xmlns:w14="http://schemas.microsoft.com/office/word/2010/wordml" xmlns:w15="http://schemas.microsoft.com/office/word/2012/wordml" xmlns:w16se="http://schemas.microsoft.com/office/word/2015/wordml/symex" xmlns:wpg="http://schemas.microsoft.com/office/word/2010/wordprocessingGroup" xmlns:wpi="http://schemas.microsoft.com/office/word/2010/wordprocessingInk" xmlns:wne="http://schemas.microsoft.com/office/word/2006/wordml" xmlns:wps="http://schemas.microsoft.com/office/word/2010/wordprocessingShape" mc:Ignorable="w14 w15 w16se wp14">
   <w:abstractNum w:abstractNumId="0" w15:restartNumberingAfterBreak="0">
     <w:nsid w:val="02952AD6"/>
     <w:multiLevelType w:val="hybridMultilevel"/>
@@ -4130,7 +4442,7 @@
 </file>
 
 <file path=word/styles.xml><?xml version="1.0" encoding="utf-8"?>
-<w:styles xmlns:mc="http://schemas.openxmlformats.org/markup-compatibility/2006" xmlns:r="http://schemas.openxmlformats.org/officeDocument/2006/relationships" xmlns:w="http://schemas.openxmlformats.org/wordprocessingml/2006/main" xmlns:w14="http://schemas.microsoft.com/office/word/2010/wordml" xmlns:w15="http://schemas.microsoft.com/office/word/2012/wordml" xmlns:w16cex="http://schemas.microsoft.com/office/word/2018/wordml/cex" xmlns:w16cid="http://schemas.microsoft.com/office/word/2016/wordml/cid" xmlns:w16="http://schemas.microsoft.com/office/word/2018/wordml" xmlns:w16sdtdh="http://schemas.microsoft.com/office/word/2020/wordml/sdtdatahash" xmlns:w16se="http://schemas.microsoft.com/office/word/2015/wordml/symex" mc:Ignorable="w14 w15 w16se w16cid w16 w16cex w16sdtdh">
+<w:styles xmlns:mc="http://schemas.openxmlformats.org/markup-compatibility/2006" xmlns:r="http://schemas.openxmlformats.org/officeDocument/2006/relationships" xmlns:w="http://schemas.openxmlformats.org/wordprocessingml/2006/main" xmlns:w14="http://schemas.microsoft.com/office/word/2010/wordml" xmlns:w15="http://schemas.microsoft.com/office/word/2012/wordml" xmlns:w16se="http://schemas.microsoft.com/office/word/2015/wordml/symex" mc:Ignorable="w14 w15 w16se">
   <w:docDefaults>
     <w:rPrDefault>
       <w:rPr>
@@ -4146,7 +4458,7 @@
       </w:pPr>
     </w:pPrDefault>
   </w:docDefaults>
-  <w:latentStyles w:defLockedState="0" w:defUIPriority="99" w:defSemiHidden="0" w:defUnhideWhenUsed="0" w:defQFormat="0" w:count="376">
+  <w:latentStyles w:defLockedState="0" w:defUIPriority="99" w:defSemiHidden="0" w:defUnhideWhenUsed="0" w:defQFormat="0" w:count="371">
     <w:lsdException w:name="Normal" w:uiPriority="0" w:qFormat="1"/>
     <w:lsdException w:name="heading 1" w:uiPriority="9" w:qFormat="1"/>
     <w:lsdException w:name="heading 2" w:semiHidden="1" w:uiPriority="9" w:unhideWhenUsed="1" w:qFormat="1"/>
@@ -4518,11 +4830,6 @@
     <w:lsdException w:name="List Table 5 Dark Accent 6" w:uiPriority="50"/>
     <w:lsdException w:name="List Table 6 Colorful Accent 6" w:uiPriority="51"/>
     <w:lsdException w:name="List Table 7 Colorful Accent 6" w:uiPriority="52"/>
-    <w:lsdException w:name="Mention" w:semiHidden="1" w:unhideWhenUsed="1"/>
-    <w:lsdException w:name="Smart Hyperlink" w:semiHidden="1" w:unhideWhenUsed="1"/>
-    <w:lsdException w:name="Hashtag" w:semiHidden="1" w:unhideWhenUsed="1"/>
-    <w:lsdException w:name="Unresolved Mention" w:semiHidden="1" w:unhideWhenUsed="1"/>
-    <w:lsdException w:name="Smart Link" w:semiHidden="1" w:unhideWhenUsed="1"/>
   </w:latentStyles>
   <w:style w:type="paragraph" w:default="1" w:styleId="Norml">
     <w:name w:val="Normal"/>

</xml_diff>